<commit_message>
added task 3 and waiver form to resource repo
</commit_message>
<xml_diff>
--- a/resources/task1_template.docx
+++ b/resources/task1_template.docx
@@ -1,23 +1,25 @@
 
 <file path=word/document.xml><?xml version="1.0" encoding="utf-8"?>
-<w:document xmlns:wpc="http://schemas.microsoft.com/office/word/2010/wordprocessingCanvas" xmlns:cx="http://schemas.microsoft.com/office/drawing/2014/chartex" xmlns:cx1="http://schemas.microsoft.com/office/drawing/2015/9/8/chartex" xmlns:cx2="http://schemas.microsoft.com/office/drawing/2015/10/21/chartex" xmlns:cx3="http://schemas.microsoft.com/office/drawing/2016/5/9/chartex" xmlns:cx4="http://schemas.microsoft.com/office/drawing/2016/5/10/chartex" xmlns:cx5="http://schemas.microsoft.com/office/drawing/2016/5/11/chartex" xmlns:cx6="http://schemas.microsoft.com/office/drawing/2016/5/12/chartex" xmlns:cx7="http://schemas.microsoft.com/office/drawing/2016/5/13/chartex" xmlns:cx8="http://schemas.microsoft.com/office/drawing/2016/5/14/chartex" xmlns:mc="http://schemas.openxmlformats.org/markup-compatibility/2006" xmlns:aink="http://schemas.microsoft.com/office/drawing/2016/ink" xmlns:am3d="http://schemas.microsoft.com/office/drawing/2017/model3d" xmlns:o="urn:schemas-microsoft-com:office:office" xmlns:r="http://schemas.openxmlformats.org/officeDocument/2006/relationships" xmlns:m="http://schemas.openxmlformats.org/officeDocument/2006/math" xmlns:v="urn:schemas-microsoft-com:vml" xmlns:wp14="http://schemas.microsoft.com/office/word/2010/wordprocessingDrawing" xmlns:wp="http://schemas.openxmlformats.org/drawingml/2006/wordprocessingDrawing" xmlns:w10="urn:schemas-microsoft-com:office:word" xmlns:w="http://schemas.openxmlformats.org/wordprocessingml/2006/main" xmlns:w14="http://schemas.microsoft.com/office/word/2010/wordml" xmlns:w15="http://schemas.microsoft.com/office/word/2012/wordml" xmlns:w16cex="http://schemas.microsoft.com/office/word/2018/wordml/cex" xmlns:w16cid="http://schemas.microsoft.com/office/word/2016/wordml/cid" xmlns:w16="http://schemas.microsoft.com/office/word/2018/wordml" xmlns:w16sdtdh="http://schemas.microsoft.com/office/word/2020/wordml/sdtdatahash" xmlns:w16se="http://schemas.microsoft.com/office/word/2015/wordml/symex" xmlns:wpg="http://schemas.microsoft.com/office/word/2010/wordprocessingGroup" xmlns:wpi="http://schemas.microsoft.com/office/word/2010/wordprocessingInk" xmlns:wne="http://schemas.microsoft.com/office/word/2006/wordml" xmlns:wps="http://schemas.microsoft.com/office/word/2010/wordprocessingShape" mc:Ignorable="w14 w15 w16se w16cid w16 w16cex w16sdtdh wp14">
+<w:document xmlns:o="urn:schemas-microsoft-com:office:office" xmlns:r="http://schemas.openxmlformats.org/officeDocument/2006/relationships" xmlns:v="urn:schemas-microsoft-com:vml" xmlns:w="http://schemas.openxmlformats.org/wordprocessingml/2006/main" xmlns:w10="urn:schemas-microsoft-com:office:word" xmlns:wp="http://schemas.openxmlformats.org/drawingml/2006/wordprocessingDrawing" xmlns:wps="http://schemas.microsoft.com/office/word/2010/wordprocessingShape" xmlns:wpg="http://schemas.microsoft.com/office/word/2010/wordprocessingGroup" xmlns:mc="http://schemas.openxmlformats.org/markup-compatibility/2006" xmlns:wp14="http://schemas.microsoft.com/office/word/2010/wordprocessingDrawing" xmlns:w14="http://schemas.microsoft.com/office/word/2010/wordml" mc:Ignorable="w14 wp14">
   <w:body>
     <w:p>
       <w:pPr>
+        <w:pStyle w:val="Normal"/>
         <w:jc w:val="center"/>
         <w:rPr>
           <w:rFonts w:ascii="Verdana" w:hAnsi="Verdana" w:eastAsia="Verdana" w:cs="Verdana"/>
-          <w:b w:val="1"/>
-          <w:bCs w:val="1"/>
+          <w:b/>
+          <w:b/>
+          <w:bCs/>
           <w:sz w:val="28"/>
           <w:szCs w:val="28"/>
         </w:rPr>
       </w:pPr>
       <w:r>
         <w:rPr>
-          <w:rFonts w:ascii="Verdana" w:hAnsi="Verdana" w:eastAsia="Verdana" w:cs="Verdana"/>
-          <w:b w:val="1"/>
-          <w:bCs w:val="1"/>
+          <w:rFonts w:eastAsia="Verdana" w:cs="Verdana" w:ascii="Verdana" w:hAnsi="Verdana"/>
+          <w:b/>
+          <w:bCs/>
           <w:sz w:val="28"/>
           <w:szCs w:val="28"/>
         </w:rPr>
@@ -26,20 +28,22 @@
     </w:p>
     <w:p>
       <w:pPr>
+        <w:pStyle w:val="Normal"/>
         <w:jc w:val="center"/>
         <w:rPr>
           <w:rFonts w:ascii="Verdana" w:hAnsi="Verdana" w:eastAsia="Verdana" w:cs="Verdana"/>
-          <w:b w:val="1"/>
-          <w:bCs w:val="1"/>
+          <w:b/>
+          <w:b/>
+          <w:bCs/>
           <w:sz w:val="28"/>
           <w:szCs w:val="28"/>
         </w:rPr>
       </w:pPr>
       <w:r>
         <w:rPr>
-          <w:rFonts w:ascii="Verdana" w:hAnsi="Verdana" w:eastAsia="Verdana" w:cs="Verdana"/>
-          <w:b w:val="1"/>
-          <w:bCs w:val="1"/>
+          <w:rFonts w:eastAsia="Verdana" w:cs="Verdana" w:ascii="Verdana" w:hAnsi="Verdana"/>
+          <w:b/>
+          <w:bCs/>
           <w:sz w:val="28"/>
           <w:szCs w:val="28"/>
         </w:rPr>
@@ -48,7 +52,8 @@
     </w:p>
     <w:p>
       <w:pPr>
-        <w:spacing w:after="0"/>
+        <w:pStyle w:val="Normal"/>
+        <w:spacing w:before="0" w:after="0"/>
         <w:rPr>
           <w:color w:val="0E101A"/>
           <w:sz w:val="20"/>
@@ -61,22 +66,47 @@
           <w:sz w:val="20"/>
           <w:szCs w:val="20"/>
         </w:rPr>
-        <w:t xml:space="preserve">The purpose of this document is to help you clearly explain your capstone topic, project scope, and timeline and to assure that they align with your degree's emphasis. Without clearly addressing each of these areas, you will not have a complete and realistic overview of your project, and your Course Instructor cannot accurately assess whether your proposed project will be suitable for the capstone. </w:t>
-      </w:r>
-    </w:p>
-    <w:p>
-      <w:pPr>
-        <w:spacing w:after="0"/>
+        <w:t xml:space="preserve">The purpose of this document is to help you clearly explain your capstone topic, project scope, and timeline and to </w:t>
+      </w:r>
+      <w:r>
         <w:rPr>
           <w:color w:val="0E101A"/>
           <w:sz w:val="20"/>
           <w:szCs w:val="20"/>
         </w:rPr>
-      </w:pPr>
-    </w:p>
-    <w:p>
-      <w:pPr>
-        <w:spacing w:after="0"/>
+        <w:t>en</w:t>
+      </w:r>
+      <w:r>
+        <w:rPr>
+          <w:color w:val="0E101A"/>
+          <w:sz w:val="20"/>
+          <w:szCs w:val="20"/>
+        </w:rPr>
+        <w:t xml:space="preserve">sure that they align with your degree's emphasis. Without clearly addressing each of these areas, you will not have a complete and realistic overview of your project, and your Course Instructor cannot accurately assess whether your proposed project will be suitable for the capstone. </w:t>
+      </w:r>
+    </w:p>
+    <w:p>
+      <w:pPr>
+        <w:pStyle w:val="Normal"/>
+        <w:spacing w:before="0" w:after="0"/>
+        <w:rPr>
+          <w:color w:val="0E101A"/>
+          <w:sz w:val="20"/>
+          <w:szCs w:val="20"/>
+        </w:rPr>
+      </w:pPr>
+      <w:r>
+        <w:rPr>
+          <w:color w:val="0E101A"/>
+          <w:sz w:val="20"/>
+          <w:szCs w:val="20"/>
+        </w:rPr>
+      </w:r>
+    </w:p>
+    <w:p>
+      <w:pPr>
+        <w:pStyle w:val="Normal"/>
+        <w:spacing w:before="0" w:after="0"/>
         <w:rPr>
           <w:color w:val="FF0000"/>
           <w:sz w:val="20"/>
@@ -117,51 +147,44 @@
           <w:sz w:val="20"/>
           <w:szCs w:val="20"/>
         </w:rPr>
-        <w:t xml:space="preserve"> </w:t>
-      </w:r>
-      <w:r>
-        <w:rPr>
-          <w:color w:val="FF0000"/>
-          <w:sz w:val="20"/>
-          <w:szCs w:val="20"/>
-        </w:rPr>
-        <w:t>The purpose of Task 1 is to ensure students begin working on a project that can pass. Therefore, I only need to see a rough outline of a project that can meet the minimum rubric requirements. Changes from task 1 to task 2 are allowed and expected. Other than checking the approved topic, evaluators will not compare task 1 to task 2.</w:t>
-      </w:r>
-    </w:p>
-    <w:p>
-      <w:pPr>
-        <w:spacing w:after="0"/>
-        <w:rPr>
-          <w:color w:val="FF0000"/>
-          <w:sz w:val="20"/>
-          <w:szCs w:val="20"/>
-        </w:rPr>
-      </w:pPr>
-    </w:p>
-    <w:p>
-      <w:pPr>
-        <w:spacing w:after="0"/>
-        <w:rPr>
-          <w:color w:val="FF0000"/>
-          <w:sz w:val="20"/>
-          <w:szCs w:val="20"/>
-        </w:rPr>
-      </w:pPr>
-      <w:r>
-        <w:rPr>
-          <w:color w:val="FF0000"/>
-          <w:sz w:val="20"/>
-          <w:szCs w:val="20"/>
-        </w:rPr>
-        <w:t>I</w:t>
-      </w:r>
-      <w:r>
-        <w:rPr>
-          <w:color w:val="FF0000"/>
-          <w:sz w:val="20"/>
-          <w:szCs w:val="20"/>
-        </w:rPr>
-        <w:t xml:space="preserve">f this is a project you have already completed at work or elsewhere, this should be easy to fill in! In this case, you will write the proposals (Tasks 1 and 2) as if the project has not been done yet, and Task 3 as the complete post-implementation report. </w:t>
+        <w:t xml:space="preserve"> The purpose of Task 1 is to ensure students begin working on a project that can pass. Therefore, I only need to see a rough outline of a project that can meet the minimum rubric requirements. Changes from task 1 to task 2 are allowed and expected. Other than checking the approved topic, evaluators will not compare task 1 to task 2.</w:t>
+      </w:r>
+    </w:p>
+    <w:p>
+      <w:pPr>
+        <w:pStyle w:val="Normal"/>
+        <w:spacing w:before="0" w:after="0"/>
+        <w:rPr>
+          <w:color w:val="FF0000"/>
+          <w:sz w:val="20"/>
+          <w:szCs w:val="20"/>
+        </w:rPr>
+      </w:pPr>
+      <w:r>
+        <w:rPr>
+          <w:color w:val="FF0000"/>
+          <w:sz w:val="20"/>
+          <w:szCs w:val="20"/>
+        </w:rPr>
+      </w:r>
+    </w:p>
+    <w:p>
+      <w:pPr>
+        <w:pStyle w:val="Normal"/>
+        <w:spacing w:before="0" w:after="0"/>
+        <w:rPr>
+          <w:color w:val="FF0000"/>
+          <w:sz w:val="20"/>
+          <w:szCs w:val="20"/>
+        </w:rPr>
+      </w:pPr>
+      <w:r>
+        <w:rPr>
+          <w:color w:val="FF0000"/>
+          <w:sz w:val="20"/>
+          <w:szCs w:val="20"/>
+        </w:rPr>
+        <w:t xml:space="preserve">If this is a project you have already completed at work or elsewhere, this should be easy to fill in! In this case, you will write the proposals (Tasks 1 and 2) as if the project has not been done yet, and Task 3 as the complete post-implementation report. </w:t>
       </w:r>
       <w:r>
         <w:rPr>
@@ -171,29 +194,7 @@
           <w:sz w:val="20"/>
           <w:szCs w:val="20"/>
         </w:rPr>
-        <w:t xml:space="preserve">It is acceptable to fabricate parts or </w:t>
-      </w:r>
-      <w:proofErr w:type="gramStart"/>
-      <w:r>
-        <w:rPr>
-          <w:i/>
-          <w:iCs/>
-          <w:color w:val="FF0000"/>
-          <w:sz w:val="20"/>
-          <w:szCs w:val="20"/>
-        </w:rPr>
-        <w:t>all of</w:t>
-      </w:r>
-      <w:proofErr w:type="gramEnd"/>
-      <w:r>
-        <w:rPr>
-          <w:i/>
-          <w:iCs/>
-          <w:color w:val="FF0000"/>
-          <w:sz w:val="20"/>
-          <w:szCs w:val="20"/>
-        </w:rPr>
-        <w:t xml:space="preserve"> the project,</w:t>
+        <w:t>It is acceptable to fabricate parts or all of the project,</w:t>
       </w:r>
       <w:r>
         <w:rPr>
@@ -206,17 +207,26 @@
     </w:p>
     <w:p>
       <w:pPr>
-        <w:spacing w:after="0"/>
-        <w:rPr>
-          <w:color w:val="FF0000"/>
-          <w:sz w:val="20"/>
-          <w:szCs w:val="20"/>
-        </w:rPr>
-      </w:pPr>
-    </w:p>
-    <w:p>
-      <w:pPr>
-        <w:spacing w:after="0"/>
+        <w:pStyle w:val="Normal"/>
+        <w:spacing w:before="0" w:after="0"/>
+        <w:rPr>
+          <w:color w:val="FF0000"/>
+          <w:sz w:val="20"/>
+          <w:szCs w:val="20"/>
+        </w:rPr>
+      </w:pPr>
+      <w:r>
+        <w:rPr>
+          <w:color w:val="FF0000"/>
+          <w:sz w:val="20"/>
+          <w:szCs w:val="20"/>
+        </w:rPr>
+      </w:r>
+    </w:p>
+    <w:p>
+      <w:pPr>
+        <w:pStyle w:val="Normal"/>
+        <w:spacing w:before="0" w:after="0"/>
         <w:rPr>
           <w:bCs/>
           <w:color w:val="FF0000"/>
@@ -232,7 +242,7 @@
         </w:rPr>
         <w:t>Complete this form and send it to me (</w:t>
       </w:r>
-      <w:hyperlink r:id="rId5">
+      <w:hyperlink r:id="rId2">
         <w:r>
           <w:rPr>
             <w:color w:val="FF0000"/>
@@ -253,7 +263,7 @@
       </w:r>
       <w:r>
         <w:rPr>
-          <w:rFonts w:eastAsiaTheme="minorEastAsia"/>
+          <w:rFonts w:eastAsia="" w:eastAsiaTheme="minorEastAsia"/>
           <w:b/>
           <w:bCs/>
           <w:color w:val="FF0000"/>
@@ -271,10 +281,10 @@
         </w:rPr>
         <w:t xml:space="preserve">Sending this completed form directly to me typically gets the fastest response. If I am out of the office, you can send it to the team inbox, </w:t>
       </w:r>
-      <w:hyperlink w:history="1" r:id="rId6">
+      <w:hyperlink r:id="rId3">
         <w:r>
           <w:rPr>
-            <w:rStyle w:val="Hyperlink"/>
+            <w:rStyle w:val="InternetLink"/>
             <w:bCs/>
             <w:color w:val="FF0000"/>
             <w:sz w:val="20"/>
@@ -290,55 +300,40 @@
           <w:sz w:val="20"/>
           <w:szCs w:val="20"/>
         </w:rPr>
-        <w:t>, but cc me on the email.</w:t>
-      </w:r>
-      <w:r>
-        <w:rPr>
-          <w:bCs/>
-          <w:color w:val="FF0000"/>
-          <w:sz w:val="20"/>
-          <w:szCs w:val="20"/>
-        </w:rPr>
-        <w:t xml:space="preserve"> </w:t>
-      </w:r>
-      <w:r>
-        <w:rPr>
-          <w:color w:val="FF0000"/>
-          <w:sz w:val="20"/>
-          <w:szCs w:val="20"/>
-        </w:rPr>
-        <w:t xml:space="preserve">Once approved, you will receive a signed document in PDF format </w:t>
-      </w:r>
-      <w:r>
-        <w:rPr>
-          <w:color w:val="FF0000"/>
-          <w:sz w:val="20"/>
-          <w:szCs w:val="20"/>
-        </w:rPr>
-        <w:t>to</w:t>
-      </w:r>
-      <w:r>
-        <w:rPr>
-          <w:color w:val="FF0000"/>
-          <w:sz w:val="20"/>
-          <w:szCs w:val="20"/>
-        </w:rPr>
-        <w:t xml:space="preserve"> upload as part of Task 1.</w:t>
-      </w:r>
-    </w:p>
-    <w:p>
-      <w:pPr>
+        <w:t xml:space="preserve">, but cc me on the email. </w:t>
+      </w:r>
+      <w:r>
+        <w:rPr>
+          <w:color w:val="FF0000"/>
+          <w:sz w:val="20"/>
+          <w:szCs w:val="20"/>
+        </w:rPr>
+        <w:t>Once approved, you will receive a signed document in PDF format to upload as part of Task 1.</w:t>
+      </w:r>
+    </w:p>
+    <w:p>
+      <w:pPr>
+        <w:pStyle w:val="Normal"/>
         <w:rPr>
           <w:color w:val="0E101A"/>
           <w:sz w:val="20"/>
           <w:szCs w:val="20"/>
         </w:rPr>
       </w:pPr>
-    </w:p>
-    <w:p>
-      <w:pPr>
-        <w:rPr>
-          <w:rFonts w:eastAsia="Verdana"/>
+      <w:r>
+        <w:rPr>
+          <w:color w:val="0E101A"/>
+          <w:sz w:val="20"/>
+          <w:szCs w:val="20"/>
+        </w:rPr>
+      </w:r>
+    </w:p>
+    <w:p>
+      <w:pPr>
+        <w:pStyle w:val="Normal"/>
+        <w:rPr>
+          <w:rFonts w:eastAsia="Verdana"/>
+          <w:b/>
           <w:b/>
           <w:sz w:val="20"/>
           <w:szCs w:val="20"/>
@@ -352,30 +347,16 @@
           <w:szCs w:val="20"/>
         </w:rPr>
         <w:t>NAME</w:t>
-      </w:r>
-      <w:r>
-        <w:rPr>
-          <w:rFonts w:eastAsia="Verdana"/>
-          <w:b/>
-          <w:sz w:val="20"/>
-          <w:szCs w:val="20"/>
-        </w:rPr>
         <w:br/>
-      </w:r>
-      <w:r>
-        <w:rPr>
-          <w:rFonts w:eastAsia="Verdana"/>
-          <w:b/>
-          <w:sz w:val="20"/>
-          <w:szCs w:val="20"/>
-        </w:rPr>
         <w:t xml:space="preserve">PROGRAM MENTOR:  </w:t>
       </w:r>
     </w:p>
     <w:p>
       <w:pPr>
-        <w:rPr>
-          <w:rFonts w:eastAsia="Verdana"/>
+        <w:pStyle w:val="Normal"/>
+        <w:rPr>
+          <w:rFonts w:eastAsia="Verdana"/>
+          <w:b/>
           <w:b/>
           <w:sz w:val="20"/>
           <w:szCs w:val="20"/>
@@ -393,18 +374,30 @@
     </w:p>
     <w:p>
       <w:pPr>
-        <w:rPr>
-          <w:rFonts w:eastAsia="Verdana"/>
-          <w:b/>
-          <w:sz w:val="20"/>
-          <w:szCs w:val="20"/>
-        </w:rPr>
-      </w:pPr>
-    </w:p>
-    <w:p>
-      <w:pPr>
-        <w:rPr>
-          <w:rFonts w:eastAsia="Verdana"/>
+        <w:pStyle w:val="Normal"/>
+        <w:rPr>
+          <w:rFonts w:eastAsia="Verdana"/>
+          <w:b/>
+          <w:b/>
+          <w:sz w:val="20"/>
+          <w:szCs w:val="20"/>
+        </w:rPr>
+      </w:pPr>
+      <w:r>
+        <w:rPr>
+          <w:rFonts w:eastAsia="Verdana"/>
+          <w:b/>
+          <w:sz w:val="20"/>
+          <w:szCs w:val="20"/>
+        </w:rPr>
+      </w:r>
+    </w:p>
+    <w:p>
+      <w:pPr>
+        <w:pStyle w:val="Normal"/>
+        <w:rPr>
+          <w:rFonts w:eastAsia="Verdana"/>
+          <w:b/>
           <w:b/>
           <w:sz w:val="20"/>
           <w:szCs w:val="20"/>
@@ -422,55 +415,31 @@
     </w:p>
     <w:p>
       <w:pPr>
-        <w:spacing w:line="240" w:lineRule="auto"/>
-        <w:ind w:left="360"/>
-        <w:rPr>
-          <w:rFonts w:eastAsia="Verdana"/>
-          <w:sz w:val="20"/>
-          <w:szCs w:val="20"/>
-        </w:rPr>
-      </w:pPr>
-      <w:r>
-        <w:rPr>
-          <w:rFonts w:eastAsia="Verdana"/>
-          <w:sz w:val="20"/>
-          <w:szCs w:val="20"/>
-        </w:rPr>
-        <w:t xml:space="preserve">Project Topic </w:t>
-      </w:r>
-      <w:r>
-        <w:rPr>
-          <w:rFonts w:eastAsia="Verdana"/>
-          <w:sz w:val="20"/>
-          <w:szCs w:val="20"/>
-        </w:rPr>
-        <w:t>–</w:t>
-      </w:r>
-      <w:r>
-        <w:rPr>
-          <w:rFonts w:eastAsia="Verdana"/>
-          <w:sz w:val="20"/>
-          <w:szCs w:val="20"/>
-        </w:rPr>
-        <w:t xml:space="preserve"> </w:t>
-      </w:r>
-      <w:r>
-        <w:rPr>
-          <w:rFonts w:eastAsia="Verdana"/>
-          <w:color w:val="FF0000"/>
-          <w:sz w:val="20"/>
-          <w:szCs w:val="20"/>
-        </w:rPr>
-        <w:t xml:space="preserve">The topic should have </w:t>
-      </w:r>
-      <w:r>
-        <w:rPr>
-          <w:rFonts w:eastAsia="Verdana"/>
-          <w:color w:val="FF0000"/>
-          <w:sz w:val="20"/>
-          <w:szCs w:val="20"/>
-        </w:rPr>
-        <w:t xml:space="preserve">at least </w:t>
+        <w:pStyle w:val="Normal"/>
+        <w:spacing w:lineRule="auto" w:line="240"/>
+        <w:ind w:left="360" w:hanging="0"/>
+        <w:rPr>
+          <w:rFonts w:eastAsia="Verdana"/>
+          <w:sz w:val="20"/>
+          <w:szCs w:val="20"/>
+        </w:rPr>
+      </w:pPr>
+      <w:r>
+        <w:rPr>
+          <w:rFonts w:eastAsia="Verdana"/>
+          <w:sz w:val="20"/>
+          <w:szCs w:val="20"/>
+        </w:rPr>
+        <w:t xml:space="preserve">Project Topic – </w:t>
+      </w:r>
+      <w:r>
+        <w:rPr>
+          <w:rFonts w:eastAsia="Verdana"/>
+          <w:color w:val="FF0000"/>
+          <w:sz w:val="20"/>
+          <w:szCs w:val="20"/>
+        </w:rPr>
+        <w:t xml:space="preserve">The topic should have at least </w:t>
       </w:r>
       <w:r>
         <w:rPr>
@@ -490,97 +459,27 @@
           <w:sz w:val="20"/>
           <w:szCs w:val="20"/>
         </w:rPr>
-        <w:t xml:space="preserve">. </w:t>
-      </w:r>
-      <w:r>
-        <w:rPr>
-          <w:rFonts w:eastAsia="Verdana"/>
-          <w:color w:val="FF0000"/>
-          <w:sz w:val="20"/>
-          <w:szCs w:val="20"/>
-        </w:rPr>
-        <w:t xml:space="preserve">Having other project elements outside your degree emphasis is </w:t>
-      </w:r>
-      <w:r>
-        <w:rPr>
-          <w:rFonts w:eastAsia="Verdana"/>
-          <w:color w:val="FF0000"/>
-          <w:sz w:val="20"/>
-          <w:szCs w:val="20"/>
-        </w:rPr>
-        <w:t>allowed</w:t>
-      </w:r>
-      <w:r>
-        <w:rPr>
-          <w:rFonts w:eastAsia="Verdana"/>
-          <w:color w:val="FF0000"/>
-          <w:sz w:val="20"/>
-          <w:szCs w:val="20"/>
-        </w:rPr>
-        <w:t xml:space="preserve"> and realistic. </w:t>
-      </w:r>
-      <w:r>
-        <w:rPr>
-          <w:rFonts w:eastAsia="Verdana"/>
-          <w:color w:val="FF0000"/>
-          <w:sz w:val="20"/>
-          <w:szCs w:val="20"/>
-        </w:rPr>
-        <w:t xml:space="preserve">If BSIT, any </w:t>
-      </w:r>
-      <w:r>
-        <w:rPr>
-          <w:rFonts w:eastAsia="Verdana"/>
-          <w:color w:val="FF0000"/>
-          <w:sz w:val="20"/>
-          <w:szCs w:val="20"/>
-        </w:rPr>
-        <w:t>IT-related</w:t>
-      </w:r>
-      <w:r>
-        <w:rPr>
-          <w:rFonts w:eastAsia="Verdana"/>
-          <w:color w:val="FF0000"/>
-          <w:sz w:val="20"/>
-          <w:szCs w:val="20"/>
-        </w:rPr>
-        <w:t xml:space="preserve"> topic </w:t>
-      </w:r>
-      <w:r>
-        <w:rPr>
-          <w:rFonts w:eastAsia="Verdana"/>
-          <w:color w:val="FF0000"/>
-          <w:sz w:val="20"/>
-          <w:szCs w:val="20"/>
-        </w:rPr>
-        <w:t xml:space="preserve">is acceptable. </w:t>
-      </w:r>
-    </w:p>
-    <w:p>
-      <w:pPr>
-        <w:ind w:left="360"/>
-        <w:rPr>
-          <w:rFonts w:eastAsia="Verdana"/>
-          <w:color w:val="FF0000"/>
-          <w:sz w:val="20"/>
-          <w:szCs w:val="20"/>
-        </w:rPr>
-      </w:pPr>
-      <w:r>
-        <w:rPr>
-          <w:rFonts w:eastAsia="Verdana"/>
-          <w:sz w:val="20"/>
-          <w:szCs w:val="20"/>
-        </w:rPr>
-        <w:t xml:space="preserve">Problem Statement or Project Purpose </w:t>
-      </w:r>
-      <w:r>
-        <w:rPr>
-          <w:rFonts w:eastAsia="Verdana"/>
-          <w:sz w:val="20"/>
-          <w:szCs w:val="20"/>
-        </w:rPr>
-        <w:t>–</w:t>
+        <w:t xml:space="preserve">. Having other project elements outside your degree emphasis is allowed and realistic. If BSIT, any IT-related topic is acceptable. </w:t>
+      </w:r>
+    </w:p>
+    <w:p>
+      <w:pPr>
+        <w:pStyle w:val="Normal"/>
+        <w:ind w:left="360" w:hanging="0"/>
+        <w:rPr>
+          <w:rFonts w:eastAsia="Verdana"/>
+          <w:color w:val="FF0000"/>
+          <w:sz w:val="20"/>
+          <w:szCs w:val="20"/>
+        </w:rPr>
+      </w:pPr>
+      <w:r>
+        <w:rPr>
+          <w:rFonts w:eastAsia="Verdana"/>
+          <w:sz w:val="20"/>
+          <w:szCs w:val="20"/>
+        </w:rPr>
+        <w:t>Problem Statement or Project Purpose –</w:t>
       </w:r>
       <w:r>
         <w:rPr>
@@ -597,7 +496,7 @@
         <w:pStyle w:val="ListParagraph"/>
         <w:numPr>
           <w:ilvl w:val="0"/>
-          <w:numId w:val="3"/>
+          <w:numId w:val="2"/>
         </w:numPr>
         <w:rPr>
           <w:rFonts w:ascii="Calibri" w:hAnsi="Calibri" w:eastAsia="Verdana" w:cs="Calibri"/>
@@ -608,111 +507,12 @@
       </w:pPr>
       <w:r>
         <w:rPr>
-          <w:rFonts w:ascii="Calibri" w:hAnsi="Calibri" w:eastAsia="Verdana" w:cs="Calibri"/>
-          <w:color w:val="FF0000"/>
-          <w:sz w:val="20"/>
-          <w:szCs w:val="20"/>
-        </w:rPr>
-        <w:t>A specific client (</w:t>
-      </w:r>
-      <w:r>
-        <w:rPr>
-          <w:rFonts w:ascii="Calibri" w:hAnsi="Calibri" w:eastAsia="Verdana" w:cs="Calibri"/>
-          <w:color w:val="FF0000"/>
-          <w:sz w:val="20"/>
-          <w:szCs w:val="20"/>
-        </w:rPr>
-        <w:t>e.g.,</w:t>
-      </w:r>
-      <w:r>
-        <w:rPr>
-          <w:rFonts w:ascii="Calibri" w:hAnsi="Calibri" w:eastAsia="Verdana" w:cs="Calibri"/>
-          <w:color w:val="FF0000"/>
-          <w:sz w:val="20"/>
-          <w:szCs w:val="20"/>
-        </w:rPr>
-        <w:t xml:space="preserve"> </w:t>
-      </w:r>
-      <w:r>
-        <w:rPr>
-          <w:rFonts w:ascii="Calibri" w:hAnsi="Calibri" w:eastAsia="Verdana" w:cs="Calibri"/>
-          <w:color w:val="FF0000"/>
-          <w:sz w:val="20"/>
-          <w:szCs w:val="20"/>
-        </w:rPr>
-        <w:t>C</w:t>
-      </w:r>
-      <w:r>
-        <w:rPr>
-          <w:rFonts w:ascii="Calibri" w:hAnsi="Calibri" w:eastAsia="Verdana" w:cs="Calibri"/>
-          <w:color w:val="FF0000"/>
-          <w:sz w:val="20"/>
-          <w:szCs w:val="20"/>
-        </w:rPr>
-        <w:t xml:space="preserve">ompany </w:t>
-      </w:r>
-      <w:r>
-        <w:rPr>
-          <w:rFonts w:ascii="Calibri" w:hAnsi="Calibri" w:eastAsia="Verdana" w:cs="Calibri"/>
-          <w:color w:val="FF0000"/>
-          <w:sz w:val="20"/>
-          <w:szCs w:val="20"/>
-        </w:rPr>
-        <w:t xml:space="preserve">X) </w:t>
-      </w:r>
-      <w:r>
-        <w:rPr>
-          <w:rFonts w:ascii="Calibri" w:hAnsi="Calibri" w:eastAsia="Verdana" w:cs="Calibri"/>
-          <w:color w:val="FF0000"/>
-          <w:sz w:val="20"/>
-          <w:szCs w:val="20"/>
-        </w:rPr>
-        <w:t xml:space="preserve">and environment </w:t>
-      </w:r>
-      <w:r>
-        <w:rPr>
-          <w:rFonts w:ascii="Calibri" w:hAnsi="Calibri" w:eastAsia="Verdana" w:cs="Calibri"/>
-          <w:color w:val="FF0000"/>
-          <w:sz w:val="20"/>
-          <w:szCs w:val="20"/>
-        </w:rPr>
-        <w:t>whose situation requires your IT expertise</w:t>
-      </w:r>
-      <w:r>
-        <w:rPr>
-          <w:rFonts w:ascii="Calibri" w:hAnsi="Calibri" w:eastAsia="Verdana" w:cs="Calibri"/>
-          <w:color w:val="FF0000"/>
-          <w:sz w:val="20"/>
-          <w:szCs w:val="20"/>
-        </w:rPr>
-        <w:t xml:space="preserve"> as the solution to a problem(s)</w:t>
-      </w:r>
-      <w:r>
-        <w:rPr>
-          <w:rFonts w:ascii="Calibri" w:hAnsi="Calibri" w:eastAsia="Verdana" w:cs="Calibri"/>
-          <w:color w:val="FF0000"/>
-          <w:sz w:val="20"/>
-          <w:szCs w:val="20"/>
-        </w:rPr>
-        <w:t>.</w:t>
-      </w:r>
-      <w:r>
-        <w:rPr>
-          <w:rFonts w:ascii="Calibri" w:hAnsi="Calibri" w:eastAsia="Verdana" w:cs="Calibri"/>
-          <w:color w:val="FF0000"/>
-          <w:sz w:val="20"/>
-          <w:szCs w:val="20"/>
-        </w:rPr>
-        <w:t xml:space="preserve"> General descriptive or prescriptive projects</w:t>
-      </w:r>
-      <w:r>
-        <w:rPr>
-          <w:rFonts w:ascii="Calibri" w:hAnsi="Calibri" w:eastAsia="Verdana" w:cs="Calibri"/>
-          <w:color w:val="FF0000"/>
-          <w:sz w:val="20"/>
-          <w:szCs w:val="20"/>
-        </w:rPr>
-        <w:t xml:space="preserve"> are not allowed.</w:t>
+          <w:rFonts w:eastAsia="Verdana" w:cs="Calibri" w:ascii="Calibri" w:hAnsi="Calibri"/>
+          <w:color w:val="FF0000"/>
+          <w:sz w:val="20"/>
+          <w:szCs w:val="20"/>
+        </w:rPr>
+        <w:t>A specific client (e.g., Company X) and environment whose situation requires your IT expertise as the solution to a problem(s). General descriptive or prescriptive projects are not allowed.</w:t>
       </w:r>
     </w:p>
     <w:p>
@@ -720,7 +520,7 @@
         <w:pStyle w:val="ListParagraph"/>
         <w:numPr>
           <w:ilvl w:val="0"/>
-          <w:numId w:val="3"/>
+          <w:numId w:val="2"/>
         </w:numPr>
         <w:rPr>
           <w:rFonts w:ascii="Calibri" w:hAnsi="Calibri" w:eastAsia="Verdana" w:cs="Calibri"/>
@@ -731,123 +531,19 @@
       </w:pPr>
       <w:r>
         <w:rPr>
-          <w:rFonts w:ascii="Calibri" w:hAnsi="Calibri" w:eastAsia="Verdana" w:cs="Calibri"/>
-          <w:color w:val="FF0000"/>
-          <w:sz w:val="20"/>
-          <w:szCs w:val="20"/>
-        </w:rPr>
-        <w:t xml:space="preserve">The implementation </w:t>
-      </w:r>
-      <w:r>
-        <w:rPr>
-          <w:rFonts w:ascii="Calibri" w:hAnsi="Calibri" w:eastAsia="Verdana" w:cs="Calibri"/>
-          <w:color w:val="FF0000"/>
-          <w:sz w:val="20"/>
-          <w:szCs w:val="20"/>
-        </w:rPr>
-        <w:t xml:space="preserve">of hard deliverables, e.g., hardware or software. </w:t>
-      </w:r>
-      <w:r>
-        <w:rPr>
-          <w:rFonts w:ascii="Calibri" w:hAnsi="Calibri" w:eastAsia="Verdana" w:cs="Calibri"/>
-          <w:color w:val="FF0000"/>
-          <w:sz w:val="20"/>
-          <w:szCs w:val="20"/>
-        </w:rPr>
-        <w:t>You can i</w:t>
-      </w:r>
-      <w:r>
-        <w:rPr>
-          <w:rFonts w:ascii="Calibri" w:hAnsi="Calibri" w:eastAsia="Verdana" w:cs="Calibri"/>
-          <w:color w:val="FF0000"/>
-          <w:sz w:val="20"/>
-          <w:szCs w:val="20"/>
-        </w:rPr>
-        <w:t>nclud</w:t>
-      </w:r>
-      <w:r>
-        <w:rPr>
-          <w:rFonts w:ascii="Calibri" w:hAnsi="Calibri" w:eastAsia="Verdana" w:cs="Calibri"/>
-          <w:color w:val="FF0000"/>
-          <w:sz w:val="20"/>
-          <w:szCs w:val="20"/>
-        </w:rPr>
-        <w:t>e</w:t>
-      </w:r>
-      <w:r>
-        <w:rPr>
-          <w:rFonts w:ascii="Calibri" w:hAnsi="Calibri" w:eastAsia="Verdana" w:cs="Calibri"/>
-          <w:color w:val="FF0000"/>
-          <w:sz w:val="20"/>
-          <w:szCs w:val="20"/>
-        </w:rPr>
-        <w:t xml:space="preserve"> s</w:t>
-      </w:r>
-      <w:r>
-        <w:rPr>
-          <w:rFonts w:ascii="Calibri" w:hAnsi="Calibri" w:eastAsia="Verdana" w:cs="Calibri"/>
-          <w:color w:val="FF0000"/>
-          <w:sz w:val="20"/>
-          <w:szCs w:val="20"/>
-        </w:rPr>
-        <w:t>oft deliverables such as training</w:t>
-      </w:r>
-      <w:r>
-        <w:rPr>
-          <w:rFonts w:ascii="Calibri" w:hAnsi="Calibri" w:eastAsia="Verdana" w:cs="Calibri"/>
-          <w:color w:val="FF0000"/>
-          <w:sz w:val="20"/>
-          <w:szCs w:val="20"/>
-        </w:rPr>
-        <w:t>, policies, evaluations, etc</w:t>
-      </w:r>
-      <w:r>
-        <w:rPr>
-          <w:rFonts w:ascii="Calibri" w:hAnsi="Calibri" w:eastAsia="Verdana" w:cs="Calibri"/>
-          <w:color w:val="FF0000"/>
-          <w:sz w:val="20"/>
-          <w:szCs w:val="20"/>
-        </w:rPr>
-        <w:t>.</w:t>
-      </w:r>
-      <w:r>
-        <w:rPr>
-          <w:rFonts w:ascii="Calibri" w:hAnsi="Calibri" w:eastAsia="Verdana" w:cs="Calibri"/>
-          <w:color w:val="FF0000"/>
-          <w:sz w:val="20"/>
-          <w:szCs w:val="20"/>
-        </w:rPr>
-        <w:t xml:space="preserve">, but </w:t>
-      </w:r>
-      <w:r>
-        <w:rPr>
-          <w:rFonts w:ascii="Calibri" w:hAnsi="Calibri" w:eastAsia="Verdana" w:cs="Calibri"/>
-          <w:color w:val="FF0000"/>
-          <w:sz w:val="20"/>
-          <w:szCs w:val="20"/>
-        </w:rPr>
-        <w:t xml:space="preserve">hard deliverables must be present. </w:t>
-      </w:r>
-      <w:r>
-        <w:rPr>
-          <w:rFonts w:ascii="Calibri" w:hAnsi="Calibri" w:eastAsia="Verdana" w:cs="Calibri"/>
-          <w:color w:val="FF0000"/>
-          <w:sz w:val="20"/>
-          <w:szCs w:val="20"/>
-        </w:rPr>
-        <w:t xml:space="preserve">  </w:t>
-      </w:r>
-    </w:p>
-    <w:p>
-      <w:pPr>
-        <w:pBdr>
-          <w:top w:val="nil"/>
-          <w:left w:val="nil"/>
-          <w:bottom w:val="nil"/>
-          <w:right w:val="nil"/>
-          <w:between w:val="nil"/>
-        </w:pBdr>
-        <w:ind w:left="720"/>
+          <w:rFonts w:eastAsia="Verdana" w:cs="Calibri" w:ascii="Calibri" w:hAnsi="Calibri"/>
+          <w:color w:val="FF0000"/>
+          <w:sz w:val="20"/>
+          <w:szCs w:val="20"/>
+        </w:rPr>
+        <w:t xml:space="preserve">The implementation of hard deliverables, e.g., hardware or software. You can include soft deliverables such as training, policies, evaluations, etc., but hard deliverables must be present.   </w:t>
+      </w:r>
+    </w:p>
+    <w:p>
+      <w:pPr>
+        <w:pStyle w:val="Normal"/>
+        <w:pBdr/>
+        <w:ind w:left="720" w:hanging="0"/>
         <w:rPr>
           <w:rFonts w:eastAsia="Verdana"/>
           <w:color w:val="000000"/>
@@ -855,11 +551,21 @@
           <w:szCs w:val="20"/>
         </w:rPr>
       </w:pPr>
-    </w:p>
-    <w:p>
-      <w:pPr>
-        <w:rPr>
-          <w:rFonts w:eastAsia="Verdana"/>
+      <w:r>
+        <w:rPr>
+          <w:rFonts w:eastAsia="Verdana"/>
+          <w:color w:val="000000"/>
+          <w:sz w:val="20"/>
+          <w:szCs w:val="20"/>
+        </w:rPr>
+      </w:r>
+    </w:p>
+    <w:p>
+      <w:pPr>
+        <w:pStyle w:val="Normal"/>
+        <w:rPr>
+          <w:rFonts w:eastAsia="Verdana"/>
+          <w:b/>
           <w:b/>
           <w:sz w:val="20"/>
           <w:szCs w:val="20"/>
@@ -877,7 +583,8 @@
     </w:p>
     <w:p>
       <w:pPr>
-        <w:ind w:left="360"/>
+        <w:pStyle w:val="Normal"/>
+        <w:ind w:left="360" w:hanging="0"/>
         <w:rPr>
           <w:rFonts w:eastAsia="Verdana"/>
           <w:sz w:val="20"/>
@@ -895,17 +602,12 @@
     </w:p>
     <w:p>
       <w:pPr>
+        <w:pStyle w:val="Normal"/>
         <w:numPr>
           <w:ilvl w:val="1"/>
-          <w:numId w:val="2"/>
+          <w:numId w:val="1"/>
         </w:numPr>
-        <w:pBdr>
-          <w:top w:val="nil"/>
-          <w:left w:val="nil"/>
-          <w:bottom w:val="nil"/>
-          <w:right w:val="nil"/>
-          <w:between w:val="nil"/>
-        </w:pBdr>
+        <w:pBdr/>
         <w:rPr>
           <w:rFonts w:eastAsia="Verdana"/>
           <w:color w:val="000000"/>
@@ -925,26 +627,29 @@
     </w:p>
     <w:p>
       <w:pPr>
-        <w:rPr>
-          <w:rFonts w:eastAsia="Verdana"/>
-          <w:sz w:val="20"/>
-          <w:szCs w:val="20"/>
-        </w:rPr>
-      </w:pPr>
-    </w:p>
-    <w:p>
-      <w:pPr>
+        <w:pStyle w:val="Normal"/>
+        <w:rPr>
+          <w:rFonts w:eastAsia="Verdana"/>
+          <w:sz w:val="20"/>
+          <w:szCs w:val="20"/>
+        </w:rPr>
+      </w:pPr>
+      <w:r>
+        <w:rPr>
+          <w:rFonts w:eastAsia="Verdana"/>
+          <w:sz w:val="20"/>
+          <w:szCs w:val="20"/>
+        </w:rPr>
+      </w:r>
+    </w:p>
+    <w:p>
+      <w:pPr>
+        <w:pStyle w:val="Normal"/>
         <w:numPr>
           <w:ilvl w:val="1"/>
-          <w:numId w:val="2"/>
+          <w:numId w:val="1"/>
         </w:numPr>
-        <w:pBdr>
-          <w:top w:val="nil"/>
-          <w:left w:val="nil"/>
-          <w:bottom w:val="nil"/>
-          <w:right w:val="nil"/>
-          <w:between w:val="nil"/>
-        </w:pBdr>
+        <w:pBdr/>
         <w:rPr>
           <w:rFonts w:eastAsia="Verdana"/>
           <w:color w:val="000000"/>
@@ -964,26 +669,29 @@
     </w:p>
     <w:p>
       <w:pPr>
-        <w:rPr>
-          <w:rFonts w:eastAsia="Verdana"/>
-          <w:sz w:val="20"/>
-          <w:szCs w:val="20"/>
-        </w:rPr>
-      </w:pPr>
-    </w:p>
-    <w:p>
-      <w:pPr>
+        <w:pStyle w:val="Normal"/>
+        <w:rPr>
+          <w:rFonts w:eastAsia="Verdana"/>
+          <w:sz w:val="20"/>
+          <w:szCs w:val="20"/>
+        </w:rPr>
+      </w:pPr>
+      <w:r>
+        <w:rPr>
+          <w:rFonts w:eastAsia="Verdana"/>
+          <w:sz w:val="20"/>
+          <w:szCs w:val="20"/>
+        </w:rPr>
+      </w:r>
+    </w:p>
+    <w:p>
+      <w:pPr>
+        <w:pStyle w:val="Normal"/>
         <w:numPr>
           <w:ilvl w:val="1"/>
-          <w:numId w:val="2"/>
+          <w:numId w:val="1"/>
         </w:numPr>
-        <w:pBdr>
-          <w:top w:val="nil"/>
-          <w:left w:val="nil"/>
-          <w:bottom w:val="nil"/>
-          <w:right w:val="nil"/>
-          <w:between w:val="nil"/>
-        </w:pBdr>
+        <w:pBdr/>
         <w:rPr>
           <w:rFonts w:eastAsia="Verdana"/>
           <w:color w:val="FF0000"/>
@@ -1012,18 +720,30 @@
     </w:p>
     <w:p>
       <w:pPr>
-        <w:rPr>
-          <w:rFonts w:eastAsia="Verdana"/>
-          <w:b/>
-          <w:sz w:val="20"/>
-          <w:szCs w:val="20"/>
-        </w:rPr>
-      </w:pPr>
-    </w:p>
-    <w:p>
-      <w:pPr>
-        <w:rPr>
-          <w:rFonts w:eastAsia="Verdana"/>
+        <w:pStyle w:val="Normal"/>
+        <w:rPr>
+          <w:rFonts w:eastAsia="Verdana"/>
+          <w:b/>
+          <w:b/>
+          <w:sz w:val="20"/>
+          <w:szCs w:val="20"/>
+        </w:rPr>
+      </w:pPr>
+      <w:r>
+        <w:rPr>
+          <w:rFonts w:eastAsia="Verdana"/>
+          <w:b/>
+          <w:sz w:val="20"/>
+          <w:szCs w:val="20"/>
+        </w:rPr>
+      </w:r>
+    </w:p>
+    <w:p>
+      <w:pPr>
+        <w:pStyle w:val="Normal"/>
+        <w:rPr>
+          <w:rFonts w:eastAsia="Verdana"/>
+          <w:b/>
           <w:b/>
           <w:sz w:val="20"/>
           <w:szCs w:val="20"/>
@@ -1041,7 +761,8 @@
     </w:p>
     <w:p>
       <w:pPr>
-        <w:ind w:left="720"/>
+        <w:pStyle w:val="Normal"/>
+        <w:ind w:left="720" w:hanging="0"/>
         <w:rPr>
           <w:rFonts w:eastAsia="Verdana"/>
           <w:sz w:val="20"/>
@@ -1063,16 +784,7 @@
           <w:sz w:val="20"/>
           <w:szCs w:val="20"/>
         </w:rPr>
-        <w:t>Include the implementation of a hard deliverable</w:t>
-      </w:r>
-      <w:r>
-        <w:rPr>
-          <w:rFonts w:eastAsia="Verdana"/>
-          <w:color w:val="FF0000"/>
-          <w:sz w:val="20"/>
-          <w:szCs w:val="20"/>
-        </w:rPr>
-        <w:t xml:space="preserve"> related to your degree emphasis.</w:t>
+        <w:t>Include the implementation of a hard deliverable related to your degree emphasis.</w:t>
       </w:r>
       <w:r>
         <w:rPr>
@@ -1085,27 +797,39 @@
     </w:p>
     <w:p>
       <w:pPr>
-        <w:rPr>
-          <w:rFonts w:eastAsia="Verdana"/>
-          <w:b/>
-          <w:sz w:val="20"/>
-          <w:szCs w:val="20"/>
-        </w:rPr>
-      </w:pPr>
-    </w:p>
-    <w:p>
-      <w:pPr>
+        <w:pStyle w:val="Normal"/>
+        <w:rPr>
+          <w:rFonts w:eastAsia="Verdana"/>
+          <w:b/>
+          <w:b/>
+          <w:sz w:val="20"/>
+          <w:szCs w:val="20"/>
+        </w:rPr>
+      </w:pPr>
+      <w:r>
+        <w:rPr>
+          <w:rFonts w:eastAsia="Verdana"/>
+          <w:b/>
+          <w:sz w:val="20"/>
+          <w:szCs w:val="20"/>
+        </w:rPr>
+      </w:r>
+    </w:p>
+    <w:p>
+      <w:pPr>
+        <w:pStyle w:val="Normal"/>
         <w:spacing w:before="240" w:after="240"/>
         <w:rPr>
           <w:rFonts w:eastAsia="Arial Unicode MS"/>
           <w:b/>
-          <w:sz w:val="20"/>
-          <w:szCs w:val="20"/>
-        </w:rPr>
-      </w:pPr>
-      <w:r>
-        <w:rPr>
-          <w:rFonts w:ascii="Segoe UI Emoji" w:hAnsi="Segoe UI Emoji" w:eastAsia="Arial Unicode MS" w:cs="Segoe UI Emoji"/>
+          <w:b/>
+          <w:sz w:val="20"/>
+          <w:szCs w:val="20"/>
+        </w:rPr>
+      </w:pPr>
+      <w:r>
+        <w:rPr>
+          <w:rFonts w:eastAsia="Arial Unicode MS" w:cs="Segoe UI Emoji" w:ascii="Segoe UI Emoji" w:hAnsi="Segoe UI Emoji"/>
           <w:b/>
           <w:sz w:val="20"/>
           <w:szCs w:val="20"/>
@@ -1119,7 +843,16 @@
           <w:sz w:val="20"/>
           <w:szCs w:val="20"/>
         </w:rPr>
-        <w:t xml:space="preserve"> This project does not involve human subjects research and is exempt from WGU IRB review. </w:t>
+        <w:t xml:space="preserve"> </w:t>
+      </w:r>
+      <w:r>
+        <w:rPr>
+          <w:rFonts w:eastAsia="Arial Unicode MS"/>
+          <w:b/>
+          <w:sz w:val="20"/>
+          <w:szCs w:val="20"/>
+        </w:rPr>
+        <w:t xml:space="preserve">This project does not involve human subjects research and is exempt from WGU IRB review. </w:t>
       </w:r>
     </w:p>
     <w:p>
@@ -1135,7 +868,7 @@
       </w:pPr>
       <w:r>
         <w:rPr>
-          <w:rFonts w:ascii="Calibri" w:hAnsi="Calibri" w:cs="Calibri"/>
+          <w:rFonts w:cs="Calibri" w:ascii="Calibri" w:hAnsi="Calibri"/>
           <w:bCs/>
           <w:color w:val="FF0000"/>
           <w:sz w:val="20"/>
@@ -1145,7 +878,7 @@
       </w:r>
       <w:r>
         <w:rPr>
-          <w:rFonts w:ascii="Calibri" w:hAnsi="Calibri" w:eastAsia="Arial Unicode MS" w:cs="Calibri"/>
+          <w:rFonts w:eastAsia="Arial Unicode MS" w:cs="Calibri" w:ascii="Calibri" w:hAnsi="Calibri"/>
           <w:b/>
           <w:sz w:val="20"/>
           <w:szCs w:val="20"/>
@@ -1155,8 +888,10 @@
     </w:p>
     <w:p>
       <w:pPr>
-        <w:rPr>
-          <w:rFonts w:eastAsia="Verdana"/>
+        <w:pStyle w:val="Normal"/>
+        <w:rPr>
+          <w:rFonts w:eastAsia="Verdana"/>
+          <w:b/>
           <w:b/>
           <w:sz w:val="20"/>
           <w:szCs w:val="20"/>
@@ -1174,8 +909,10 @@
     </w:p>
     <w:p>
       <w:pPr>
-        <w:rPr>
-          <w:rFonts w:eastAsia="Verdana"/>
+        <w:pStyle w:val="Normal"/>
+        <w:rPr>
+          <w:rFonts w:eastAsia="Verdana"/>
+          <w:b/>
           <w:b/>
           <w:sz w:val="20"/>
           <w:szCs w:val="20"/>
@@ -1193,6 +930,7 @@
     </w:p>
     <w:p>
       <w:pPr>
+        <w:pStyle w:val="Normal"/>
         <w:rPr>
           <w:bCs/>
           <w:color w:val="FF0000"/>
@@ -1227,10 +965,10 @@
         </w:rPr>
         <w:t>. Submissions missing a CI signature are rejected without further review.  Sending this completed form directly to me (</w:t>
       </w:r>
-      <w:hyperlink w:history="1" r:id="rId7">
+      <w:hyperlink r:id="rId4">
         <w:r>
           <w:rPr>
-            <w:rStyle w:val="Hyperlink"/>
+            <w:rStyle w:val="InternetLink"/>
             <w:bCs/>
             <w:color w:val="FF0000"/>
             <w:sz w:val="20"/>
@@ -1248,10 +986,10 @@
         </w:rPr>
         <w:t xml:space="preserve">) typically gets the fastest response. If I’m out of the office, you can send it to the team inbox, </w:t>
       </w:r>
-      <w:hyperlink w:history="1" r:id="rId8">
+      <w:hyperlink r:id="rId5">
         <w:r>
           <w:rPr>
-            <w:rStyle w:val="Hyperlink"/>
+            <w:rStyle w:val="InternetLink"/>
             <w:bCs/>
             <w:color w:val="FF0000"/>
             <w:sz w:val="20"/>
@@ -1267,50 +1005,22 @@
           <w:sz w:val="20"/>
           <w:szCs w:val="20"/>
         </w:rPr>
-        <w:t xml:space="preserve">, but cc me on the email. Once approved, you will receive a signed document in PDF format </w:t>
-      </w:r>
-      <w:r>
-        <w:rPr>
-          <w:bCs/>
-          <w:color w:val="FF0000"/>
-          <w:sz w:val="20"/>
-          <w:szCs w:val="20"/>
-        </w:rPr>
-        <w:t>to</w:t>
-      </w:r>
-      <w:r>
-        <w:rPr>
-          <w:bCs/>
-          <w:color w:val="FF0000"/>
-          <w:sz w:val="20"/>
-          <w:szCs w:val="20"/>
-        </w:rPr>
-        <w:t xml:space="preserve"> upload </w:t>
-      </w:r>
-      <w:r>
-        <w:rPr>
-          <w:rFonts w:eastAsia="Verdana"/>
-          <w:b/>
-          <w:color w:val="FF0000"/>
-          <w:sz w:val="20"/>
-          <w:szCs w:val="20"/>
-        </w:rPr>
-        <w:t xml:space="preserve">along </w:t>
-      </w:r>
-      <w:r>
-        <w:rPr>
-          <w:rFonts w:eastAsia="Verdana"/>
-          <w:b/>
-          <w:color w:val="FF0000"/>
-          <w:sz w:val="20"/>
-          <w:szCs w:val="20"/>
-        </w:rPr>
-        <w:t xml:space="preserve">the </w:t>
-      </w:r>
-      <w:hyperlink w:history="1" r:id="rId9">
+        <w:t xml:space="preserve">, but cc me on the email. Once approved, you will receive a signed document in PDF format to upload </w:t>
+      </w:r>
+      <w:r>
+        <w:rPr>
+          <w:rFonts w:eastAsia="Verdana"/>
+          <w:b/>
+          <w:color w:val="FF0000"/>
+          <w:sz w:val="20"/>
+          <w:szCs w:val="20"/>
+        </w:rPr>
+        <w:t xml:space="preserve">along the </w:t>
+      </w:r>
+      <w:hyperlink r:id="rId6">
         <w:r>
           <w:rPr>
-            <w:rStyle w:val="Hyperlink"/>
+            <w:rStyle w:val="InternetLink"/>
             <w:rFonts w:eastAsia="Verdana"/>
             <w:b/>
             <w:color w:val="FF0000"/>
@@ -1337,25 +1047,18 @@
           <w:sz w:val="20"/>
           <w:szCs w:val="20"/>
         </w:rPr>
-        <w:t xml:space="preserve"> (signed by you) to pass </w:t>
-      </w:r>
-      <w:r>
-        <w:rPr>
-          <w:bCs/>
-          <w:color w:val="FF0000"/>
-          <w:sz w:val="20"/>
-          <w:szCs w:val="20"/>
-        </w:rPr>
-        <w:t>Task 1.</w:t>
-      </w:r>
-    </w:p>
-    <w:p>
-      <w:pPr>
-        <w:tabs>
-          <w:tab w:val="num" w:pos="720"/>
-        </w:tabs>
-        <w:rPr>
-          <w:rFonts w:eastAsia="Verdana"/>
+        <w:t xml:space="preserve"> (signed by you) to pass Task 1.</w:t>
+      </w:r>
+    </w:p>
+    <w:p>
+      <w:pPr>
+        <w:pStyle w:val="Normal"/>
+        <w:tabs>
+          <w:tab w:val="left" w:pos="720" w:leader="none"/>
+        </w:tabs>
+        <w:rPr>
+          <w:rFonts w:eastAsia="Verdana"/>
+          <w:b/>
           <w:b/>
           <w:color w:val="FF0000"/>
           <w:sz w:val="20"/>
@@ -1375,8 +1078,9 @@
     </w:p>
     <w:p>
       <w:pPr>
-        <w:tabs>
-          <w:tab w:val="num" w:pos="720"/>
+        <w:pStyle w:val="Normal"/>
+        <w:tabs>
+          <w:tab w:val="left" w:pos="720" w:leader="none"/>
         </w:tabs>
         <w:rPr>
           <w:rFonts w:eastAsia="Verdana"/>
@@ -1394,10 +1098,10 @@
         </w:rPr>
         <w:t xml:space="preserve">Understand the requirements. Watch this video: </w:t>
       </w:r>
-      <w:hyperlink w:history="1" r:id="rId10">
+      <w:hyperlink r:id="rId7">
         <w:r>
           <w:rPr>
-            <w:rStyle w:val="Hyperlink"/>
+            <w:rStyle w:val="InternetLink"/>
             <w:rFonts w:eastAsia="Verdana"/>
             <w:color w:val="FF0000"/>
             <w:sz w:val="20"/>
@@ -1408,12 +1112,12 @@
       </w:hyperlink>
       <w:r>
         <w:rPr>
-          <w:rFonts w:hint="eastAsia" w:ascii="MS Gothic" w:hAnsi="MS Gothic" w:eastAsia="MS Gothic" w:cs="MS Gothic"/>
-          <w:color w:val="FF0000"/>
-          <w:sz w:val="20"/>
-          <w:szCs w:val="20"/>
-        </w:rPr>
-        <w:t xml:space="preserve">　</w:t>
+          <w:rFonts w:ascii="MS Gothic" w:hAnsi="MS Gothic" w:cs="MS Gothic" w:eastAsia="MS Gothic"/>
+          <w:color w:val="FF0000"/>
+          <w:sz w:val="20"/>
+          <w:szCs w:val="20"/>
+        </w:rPr>
+        <w:t>　</w:t>
       </w:r>
       <w:r>
         <w:rPr>
@@ -1424,10 +1128,10 @@
         </w:rPr>
         <w:t xml:space="preserve">and review this </w:t>
       </w:r>
-      <w:hyperlink w:history="1" r:id="rId11">
+      <w:hyperlink r:id="rId8">
         <w:r>
           <w:rPr>
-            <w:rStyle w:val="Hyperlink"/>
+            <w:rStyle w:val="InternetLink"/>
             <w:rFonts w:eastAsia="Verdana"/>
             <w:color w:val="FF0000"/>
             <w:sz w:val="20"/>
@@ -1445,10 +1149,10 @@
         </w:rPr>
         <w:t xml:space="preserve">. See the </w:t>
       </w:r>
-      <w:hyperlink w:history="1" r:id="rId12">
+      <w:hyperlink r:id="rId9">
         <w:r>
           <w:rPr>
-            <w:rStyle w:val="Hyperlink"/>
+            <w:rStyle w:val="InternetLink"/>
             <w:rFonts w:eastAsia="Verdana"/>
             <w:color w:val="FF0000"/>
             <w:sz w:val="20"/>
@@ -1459,12 +1163,12 @@
       </w:hyperlink>
       <w:r>
         <w:rPr>
-          <w:rFonts w:hint="eastAsia" w:ascii="MS Gothic" w:hAnsi="MS Gothic" w:eastAsia="MS Gothic" w:cs="MS Gothic"/>
-          <w:color w:val="FF0000"/>
-          <w:sz w:val="20"/>
-          <w:szCs w:val="20"/>
-        </w:rPr>
-        <w:t xml:space="preserve">　</w:t>
+          <w:rFonts w:ascii="MS Gothic" w:hAnsi="MS Gothic" w:cs="MS Gothic" w:eastAsia="MS Gothic"/>
+          <w:color w:val="FF0000"/>
+          <w:sz w:val="20"/>
+          <w:szCs w:val="20"/>
+        </w:rPr>
+        <w:t>　</w:t>
       </w:r>
       <w:r>
         <w:rPr>
@@ -1478,9 +1182,10 @@
     </w:p>
     <w:p>
       <w:pPr>
+        <w:pStyle w:val="Normal"/>
         <w:numPr>
           <w:ilvl w:val="0"/>
-          <w:numId w:val="4"/>
+          <w:numId w:val="5"/>
         </w:numPr>
         <w:rPr>
           <w:rFonts w:eastAsia="Verdana"/>
@@ -1498,10 +1203,10 @@
         </w:rPr>
         <w:t xml:space="preserve">Follow the </w:t>
       </w:r>
-      <w:hyperlink w:history="1" r:id="rId13">
+      <w:hyperlink r:id="rId10">
         <w:r>
           <w:rPr>
-            <w:rStyle w:val="Hyperlink"/>
+            <w:rStyle w:val="InternetLink"/>
             <w:rFonts w:eastAsia="Verdana"/>
             <w:color w:val="FF0000"/>
             <w:sz w:val="20"/>
@@ -1519,10 +1224,10 @@
         </w:rPr>
         <w:t xml:space="preserve"> found in the ASSESSMENTS section of your Course of Study page. Then, using the videos in the </w:t>
       </w:r>
-      <w:hyperlink w:history="1" r:id="rId14">
+      <w:hyperlink r:id="rId11">
         <w:r>
           <w:rPr>
-            <w:rStyle w:val="Hyperlink"/>
+            <w:rStyle w:val="InternetLink"/>
             <w:rFonts w:eastAsia="Verdana"/>
             <w:color w:val="FF0000"/>
             <w:sz w:val="20"/>
@@ -1543,9 +1248,10 @@
     </w:p>
     <w:p>
       <w:pPr>
+        <w:pStyle w:val="Normal"/>
         <w:numPr>
           <w:ilvl w:val="0"/>
-          <w:numId w:val="4"/>
+          <w:numId w:val="3"/>
         </w:numPr>
         <w:rPr>
           <w:rFonts w:eastAsia="Verdana"/>
@@ -1563,10 +1269,10 @@
         </w:rPr>
         <w:t xml:space="preserve">Inspect your work for writing mechanics errors and proper </w:t>
       </w:r>
-      <w:hyperlink w:history="1" r:id="rId15">
+      <w:hyperlink r:id="rId12">
         <w:r>
           <w:rPr>
-            <w:rStyle w:val="Hyperlink"/>
+            <w:rStyle w:val="InternetLink"/>
             <w:rFonts w:eastAsia="Verdana"/>
             <w:color w:val="FF0000"/>
             <w:sz w:val="20"/>
@@ -1584,10 +1290,10 @@
         </w:rPr>
         <w:t xml:space="preserve">. Use </w:t>
       </w:r>
-      <w:hyperlink w:history="1" r:id="rId16">
+      <w:hyperlink r:id="rId13">
         <w:r>
           <w:rPr>
-            <w:rStyle w:val="Hyperlink"/>
+            <w:rStyle w:val="InternetLink"/>
             <w:rFonts w:eastAsia="Verdana"/>
             <w:color w:val="FF0000"/>
             <w:sz w:val="20"/>
@@ -1605,10 +1311,10 @@
         </w:rPr>
         <w:t xml:space="preserve"> (it's what the evaluators use) and </w:t>
       </w:r>
-      <w:hyperlink w:history="1" r:id="rId17">
+      <w:hyperlink r:id="rId14">
         <w:r>
           <w:rPr>
-            <w:rStyle w:val="Hyperlink"/>
+            <w:rStyle w:val="InternetLink"/>
             <w:rFonts w:eastAsia="Verdana"/>
             <w:color w:val="FF0000"/>
             <w:sz w:val="20"/>
@@ -1629,9 +1335,10 @@
     </w:p>
     <w:p>
       <w:pPr>
+        <w:pStyle w:val="Normal"/>
         <w:numPr>
           <w:ilvl w:val="0"/>
-          <w:numId w:val="4"/>
+          <w:numId w:val="3"/>
         </w:numPr>
         <w:rPr>
           <w:rFonts w:eastAsia="Verdana"/>
@@ -1652,262 +1359,45 @@
     </w:p>
     <w:p>
       <w:pPr>
-        <w:rPr>
-          <w:rFonts w:eastAsia="Verdana"/>
-          <w:b/>
-          <w:sz w:val="20"/>
-          <w:szCs w:val="20"/>
-        </w:rPr>
-      </w:pPr>
+        <w:pStyle w:val="Normal"/>
+        <w:spacing w:before="0" w:after="200"/>
+        <w:rPr>
+          <w:rFonts w:eastAsia="Verdana"/>
+          <w:b/>
+          <w:b/>
+          <w:sz w:val="20"/>
+          <w:szCs w:val="20"/>
+        </w:rPr>
+      </w:pPr>
+      <w:r>
+        <w:rPr/>
+      </w:r>
     </w:p>
     <w:sectPr>
-      <w:pgSz w:w="12240" w:h="15840" w:orient="portrait"/>
-      <w:pgMar w:top="720" w:right="720" w:bottom="720" w:left="720" w:header="0" w:footer="0" w:gutter="0"/>
-      <w:pgNumType w:start="1"/>
-      <w:cols w:space="720"/>
+      <w:type w:val="nextPage"/>
+      <w:pgSz w:w="12240" w:h="15840"/>
+      <w:pgMar w:left="720" w:right="720" w:gutter="0" w:header="0" w:top="720" w:footer="0" w:bottom="720"/>
+      <w:pgNumType w:start="1" w:fmt="decimal"/>
+      <w:formProt w:val="false"/>
+      <w:textDirection w:val="lrTb"/>
+      <w:docGrid w:type="default" w:linePitch="100" w:charSpace="4096"/>
     </w:sectPr>
   </w:body>
 </w:document>
 </file>
 
 <file path=word/numbering.xml><?xml version="1.0" encoding="utf-8"?>
-<w:numbering xmlns:wpc="http://schemas.microsoft.com/office/word/2010/wordprocessingCanvas" xmlns:cx="http://schemas.microsoft.com/office/drawing/2014/chartex" xmlns:cx1="http://schemas.microsoft.com/office/drawing/2015/9/8/chartex" xmlns:cx2="http://schemas.microsoft.com/office/drawing/2015/10/21/chartex" xmlns:cx3="http://schemas.microsoft.com/office/drawing/2016/5/9/chartex" xmlns:cx4="http://schemas.microsoft.com/office/drawing/2016/5/10/chartex" xmlns:cx5="http://schemas.microsoft.com/office/drawing/2016/5/11/chartex" xmlns:cx6="http://schemas.microsoft.com/office/drawing/2016/5/12/chartex" xmlns:cx7="http://schemas.microsoft.com/office/drawing/2016/5/13/chartex" xmlns:cx8="http://schemas.microsoft.com/office/drawing/2016/5/14/chartex" xmlns:mc="http://schemas.openxmlformats.org/markup-compatibility/2006" xmlns:aink="http://schemas.microsoft.com/office/drawing/2016/ink" xmlns:am3d="http://schemas.microsoft.com/office/drawing/2017/model3d" xmlns:o="urn:schemas-microsoft-com:office:office" xmlns:r="http://schemas.openxmlformats.org/officeDocument/2006/relationships" xmlns:m="http://schemas.openxmlformats.org/officeDocument/2006/math" xmlns:v="urn:schemas-microsoft-com:vml" xmlns:wp14="http://schemas.microsoft.com/office/word/2010/wordprocessingDrawing" xmlns:wp="http://schemas.openxmlformats.org/drawingml/2006/wordprocessingDrawing" xmlns:w10="urn:schemas-microsoft-com:office:word" xmlns:w="http://schemas.openxmlformats.org/wordprocessingml/2006/main" xmlns:w14="http://schemas.microsoft.com/office/word/2010/wordml" xmlns:w15="http://schemas.microsoft.com/office/word/2012/wordml" xmlns:w16cex="http://schemas.microsoft.com/office/word/2018/wordml/cex" xmlns:w16cid="http://schemas.microsoft.com/office/word/2016/wordml/cid" xmlns:w16="http://schemas.microsoft.com/office/word/2018/wordml" xmlns:w16sdtdh="http://schemas.microsoft.com/office/word/2020/wordml/sdtdatahash" xmlns:w16se="http://schemas.microsoft.com/office/word/2015/wordml/symex" xmlns:wpg="http://schemas.microsoft.com/office/word/2010/wordprocessingGroup" xmlns:wpi="http://schemas.microsoft.com/office/word/2010/wordprocessingInk" xmlns:wne="http://schemas.microsoft.com/office/word/2006/wordml" xmlns:wps="http://schemas.microsoft.com/office/word/2010/wordprocessingShape" mc:Ignorable="w14 w15 w16se w16cid w16 w16cex w16sdtdh wp14">
-  <w:abstractNum w:abstractNumId="0" w15:restartNumberingAfterBreak="0">
-    <w:nsid w:val="2A57149C"/>
-    <w:multiLevelType w:val="hybridMultilevel"/>
-    <w:tmpl w:val="B36E02AC"/>
-    <w:lvl w:ilvl="0" w:tplc="04090001">
-      <w:start w:val="1"/>
-      <w:numFmt w:val="bullet"/>
-      <w:lvlText w:val=""/>
-      <w:lvlJc w:val="left"/>
-      <w:pPr>
-        <w:ind w:left="1080" w:hanging="360"/>
-      </w:pPr>
-      <w:rPr>
-        <w:rFonts w:hint="default" w:ascii="Symbol" w:hAnsi="Symbol"/>
-      </w:rPr>
-    </w:lvl>
-    <w:lvl w:ilvl="1" w:tplc="04090003" w:tentative="1">
-      <w:start w:val="1"/>
-      <w:numFmt w:val="bullet"/>
-      <w:lvlText w:val="o"/>
-      <w:lvlJc w:val="left"/>
-      <w:pPr>
-        <w:ind w:left="1800" w:hanging="360"/>
-      </w:pPr>
-      <w:rPr>
-        <w:rFonts w:hint="default" w:ascii="Courier New" w:hAnsi="Courier New" w:cs="Courier New"/>
-      </w:rPr>
-    </w:lvl>
-    <w:lvl w:ilvl="2" w:tplc="04090005" w:tentative="1">
-      <w:start w:val="1"/>
-      <w:numFmt w:val="bullet"/>
-      <w:lvlText w:val=""/>
-      <w:lvlJc w:val="left"/>
-      <w:pPr>
-        <w:ind w:left="2520" w:hanging="360"/>
-      </w:pPr>
-      <w:rPr>
-        <w:rFonts w:hint="default" w:ascii="Wingdings" w:hAnsi="Wingdings"/>
-      </w:rPr>
-    </w:lvl>
-    <w:lvl w:ilvl="3" w:tplc="04090001" w:tentative="1">
-      <w:start w:val="1"/>
-      <w:numFmt w:val="bullet"/>
-      <w:lvlText w:val=""/>
-      <w:lvlJc w:val="left"/>
-      <w:pPr>
-        <w:ind w:left="3240" w:hanging="360"/>
-      </w:pPr>
-      <w:rPr>
-        <w:rFonts w:hint="default" w:ascii="Symbol" w:hAnsi="Symbol"/>
-      </w:rPr>
-    </w:lvl>
-    <w:lvl w:ilvl="4" w:tplc="04090003" w:tentative="1">
-      <w:start w:val="1"/>
-      <w:numFmt w:val="bullet"/>
-      <w:lvlText w:val="o"/>
-      <w:lvlJc w:val="left"/>
-      <w:pPr>
-        <w:ind w:left="3960" w:hanging="360"/>
-      </w:pPr>
-      <w:rPr>
-        <w:rFonts w:hint="default" w:ascii="Courier New" w:hAnsi="Courier New" w:cs="Courier New"/>
-      </w:rPr>
-    </w:lvl>
-    <w:lvl w:ilvl="5" w:tplc="04090005" w:tentative="1">
-      <w:start w:val="1"/>
-      <w:numFmt w:val="bullet"/>
-      <w:lvlText w:val=""/>
-      <w:lvlJc w:val="left"/>
-      <w:pPr>
-        <w:ind w:left="4680" w:hanging="360"/>
-      </w:pPr>
-      <w:rPr>
-        <w:rFonts w:hint="default" w:ascii="Wingdings" w:hAnsi="Wingdings"/>
-      </w:rPr>
-    </w:lvl>
-    <w:lvl w:ilvl="6" w:tplc="04090001" w:tentative="1">
-      <w:start w:val="1"/>
-      <w:numFmt w:val="bullet"/>
-      <w:lvlText w:val=""/>
-      <w:lvlJc w:val="left"/>
-      <w:pPr>
-        <w:ind w:left="5400" w:hanging="360"/>
-      </w:pPr>
-      <w:rPr>
-        <w:rFonts w:hint="default" w:ascii="Symbol" w:hAnsi="Symbol"/>
-      </w:rPr>
-    </w:lvl>
-    <w:lvl w:ilvl="7" w:tplc="04090003" w:tentative="1">
-      <w:start w:val="1"/>
-      <w:numFmt w:val="bullet"/>
-      <w:lvlText w:val="o"/>
-      <w:lvlJc w:val="left"/>
-      <w:pPr>
-        <w:ind w:left="6120" w:hanging="360"/>
-      </w:pPr>
-      <w:rPr>
-        <w:rFonts w:hint="default" w:ascii="Courier New" w:hAnsi="Courier New" w:cs="Courier New"/>
-      </w:rPr>
-    </w:lvl>
-    <w:lvl w:ilvl="8" w:tplc="04090005" w:tentative="1">
-      <w:start w:val="1"/>
-      <w:numFmt w:val="bullet"/>
-      <w:lvlText w:val=""/>
-      <w:lvlJc w:val="left"/>
-      <w:pPr>
-        <w:ind w:left="6840" w:hanging="360"/>
-      </w:pPr>
-      <w:rPr>
-        <w:rFonts w:hint="default" w:ascii="Wingdings" w:hAnsi="Wingdings"/>
-      </w:rPr>
-    </w:lvl>
-  </w:abstractNum>
-  <w:abstractNum w:abstractNumId="1" w15:restartNumberingAfterBreak="0">
-    <w:nsid w:val="36BA3EB0"/>
-    <w:multiLevelType w:val="multilevel"/>
-    <w:tmpl w:val="62ACFF28"/>
-    <w:lvl w:ilvl="0">
-      <w:start w:val="1"/>
-      <w:numFmt w:val="bullet"/>
-      <w:lvlText w:val="●"/>
-      <w:lvlJc w:val="left"/>
-      <w:pPr>
-        <w:ind w:left="720" w:hanging="360"/>
-      </w:pPr>
-      <w:rPr>
-        <w:u w:val="none"/>
-      </w:rPr>
-    </w:lvl>
-    <w:lvl w:ilvl="1">
-      <w:start w:val="1"/>
-      <w:numFmt w:val="bullet"/>
-      <w:lvlText w:val="○"/>
-      <w:lvlJc w:val="left"/>
-      <w:pPr>
-        <w:ind w:left="1440" w:hanging="360"/>
-      </w:pPr>
-      <w:rPr>
-        <w:u w:val="none"/>
-      </w:rPr>
-    </w:lvl>
-    <w:lvl w:ilvl="2">
-      <w:start w:val="1"/>
-      <w:numFmt w:val="bullet"/>
-      <w:lvlText w:val="■"/>
-      <w:lvlJc w:val="left"/>
-      <w:pPr>
-        <w:ind w:left="2160" w:hanging="360"/>
-      </w:pPr>
-      <w:rPr>
-        <w:u w:val="none"/>
-      </w:rPr>
-    </w:lvl>
-    <w:lvl w:ilvl="3">
-      <w:start w:val="1"/>
-      <w:numFmt w:val="bullet"/>
-      <w:lvlText w:val="●"/>
-      <w:lvlJc w:val="left"/>
-      <w:pPr>
-        <w:ind w:left="2880" w:hanging="360"/>
-      </w:pPr>
-      <w:rPr>
-        <w:u w:val="none"/>
-      </w:rPr>
-    </w:lvl>
-    <w:lvl w:ilvl="4">
-      <w:start w:val="1"/>
-      <w:numFmt w:val="bullet"/>
-      <w:lvlText w:val="○"/>
-      <w:lvlJc w:val="left"/>
-      <w:pPr>
-        <w:ind w:left="3600" w:hanging="360"/>
-      </w:pPr>
-      <w:rPr>
-        <w:u w:val="none"/>
-      </w:rPr>
-    </w:lvl>
-    <w:lvl w:ilvl="5">
-      <w:start w:val="1"/>
-      <w:numFmt w:val="bullet"/>
-      <w:lvlText w:val="■"/>
-      <w:lvlJc w:val="left"/>
-      <w:pPr>
-        <w:ind w:left="4320" w:hanging="360"/>
-      </w:pPr>
-      <w:rPr>
-        <w:u w:val="none"/>
-      </w:rPr>
-    </w:lvl>
-    <w:lvl w:ilvl="6">
-      <w:start w:val="1"/>
-      <w:numFmt w:val="bullet"/>
-      <w:lvlText w:val="●"/>
-      <w:lvlJc w:val="left"/>
-      <w:pPr>
-        <w:ind w:left="5040" w:hanging="360"/>
-      </w:pPr>
-      <w:rPr>
-        <w:u w:val="none"/>
-      </w:rPr>
-    </w:lvl>
-    <w:lvl w:ilvl="7">
-      <w:start w:val="1"/>
-      <w:numFmt w:val="bullet"/>
-      <w:lvlText w:val="○"/>
-      <w:lvlJc w:val="left"/>
-      <w:pPr>
-        <w:ind w:left="5760" w:hanging="360"/>
-      </w:pPr>
-      <w:rPr>
-        <w:u w:val="none"/>
-      </w:rPr>
-    </w:lvl>
-    <w:lvl w:ilvl="8">
-      <w:start w:val="1"/>
-      <w:numFmt w:val="bullet"/>
-      <w:lvlText w:val="■"/>
-      <w:lvlJc w:val="left"/>
-      <w:pPr>
-        <w:ind w:left="6480" w:hanging="360"/>
-      </w:pPr>
-      <w:rPr>
-        <w:u w:val="none"/>
-      </w:rPr>
-    </w:lvl>
-  </w:abstractNum>
-  <w:abstractNum w:abstractNumId="2" w15:restartNumberingAfterBreak="0">
-    <w:nsid w:val="383346B7"/>
-    <w:multiLevelType w:val="multilevel"/>
-    <w:tmpl w:val="EE6418A0"/>
+<w:numbering xmlns:w="http://schemas.openxmlformats.org/wordprocessingml/2006/main" xmlns:o="urn:schemas-microsoft-com:office:office" xmlns:r="http://schemas.openxmlformats.org/officeDocument/2006/relationships" xmlns:v="urn:schemas-microsoft-com:vml" xmlns:mc="http://schemas.openxmlformats.org/markup-compatibility/2006" xmlns:w14="http://schemas.microsoft.com/office/word/2010/wordml" mc:Ignorable="w14">
+  <w:abstractNum w:abstractNumId="1">
     <w:lvl w:ilvl="0">
       <w:start w:val="1"/>
       <w:numFmt w:val="decimal"/>
       <w:lvlText w:val="%1)"/>
       <w:lvlJc w:val="left"/>
       <w:pPr>
+        <w:tabs>
+          <w:tab w:val="num" w:pos="0"/>
+        </w:tabs>
         <w:ind w:left="720" w:hanging="360"/>
       </w:pPr>
     </w:lvl>
@@ -1917,6 +1407,9 @@
       <w:lvlText w:val="%2."/>
       <w:lvlJc w:val="left"/>
       <w:pPr>
+        <w:tabs>
+          <w:tab w:val="num" w:pos="0"/>
+        </w:tabs>
         <w:ind w:left="1440" w:hanging="360"/>
       </w:pPr>
       <w:rPr>
@@ -1929,6 +1422,9 @@
       <w:lvlText w:val="%3."/>
       <w:lvlJc w:val="right"/>
       <w:pPr>
+        <w:tabs>
+          <w:tab w:val="num" w:pos="0"/>
+        </w:tabs>
         <w:ind w:left="2160" w:hanging="180"/>
       </w:pPr>
     </w:lvl>
@@ -1938,6 +1434,9 @@
       <w:lvlText w:val="%4."/>
       <w:lvlJc w:val="left"/>
       <w:pPr>
+        <w:tabs>
+          <w:tab w:val="num" w:pos="0"/>
+        </w:tabs>
         <w:ind w:left="2880" w:hanging="360"/>
       </w:pPr>
     </w:lvl>
@@ -1947,6 +1446,9 @@
       <w:lvlText w:val="%5."/>
       <w:lvlJc w:val="left"/>
       <w:pPr>
+        <w:tabs>
+          <w:tab w:val="num" w:pos="0"/>
+        </w:tabs>
         <w:ind w:left="3600" w:hanging="360"/>
       </w:pPr>
     </w:lvl>
@@ -1956,6 +1458,9 @@
       <w:lvlText w:val="%6."/>
       <w:lvlJc w:val="right"/>
       <w:pPr>
+        <w:tabs>
+          <w:tab w:val="num" w:pos="0"/>
+        </w:tabs>
         <w:ind w:left="4320" w:hanging="180"/>
       </w:pPr>
     </w:lvl>
@@ -1965,6 +1470,9 @@
       <w:lvlText w:val="%7."/>
       <w:lvlJc w:val="left"/>
       <w:pPr>
+        <w:tabs>
+          <w:tab w:val="num" w:pos="0"/>
+        </w:tabs>
         <w:ind w:left="5040" w:hanging="360"/>
       </w:pPr>
     </w:lvl>
@@ -1974,6 +1482,9 @@
       <w:lvlText w:val="%8."/>
       <w:lvlJc w:val="left"/>
       <w:pPr>
+        <w:tabs>
+          <w:tab w:val="num" w:pos="0"/>
+        </w:tabs>
         <w:ind w:left="5760" w:hanging="360"/>
       </w:pPr>
     </w:lvl>
@@ -1983,14 +1494,151 @@
       <w:lvlText w:val="%9."/>
       <w:lvlJc w:val="right"/>
       <w:pPr>
+        <w:tabs>
+          <w:tab w:val="num" w:pos="0"/>
+        </w:tabs>
         <w:ind w:left="6480" w:hanging="180"/>
       </w:pPr>
     </w:lvl>
   </w:abstractNum>
-  <w:abstractNum w:abstractNumId="3" w15:restartNumberingAfterBreak="0">
-    <w:nsid w:val="47B65BE9"/>
-    <w:multiLevelType w:val="multilevel"/>
-    <w:tmpl w:val="7B38ABD0"/>
+  <w:abstractNum w:abstractNumId="2">
+    <w:lvl w:ilvl="0">
+      <w:start w:val="1"/>
+      <w:numFmt w:val="bullet"/>
+      <w:lvlText w:val=""/>
+      <w:lvlJc w:val="left"/>
+      <w:pPr>
+        <w:tabs>
+          <w:tab w:val="num" w:pos="0"/>
+        </w:tabs>
+        <w:ind w:left="1080" w:hanging="360"/>
+      </w:pPr>
+      <w:rPr>
+        <w:rFonts w:ascii="Symbol" w:hAnsi="Symbol" w:cs="Symbol" w:hint="default"/>
+      </w:rPr>
+    </w:lvl>
+    <w:lvl w:ilvl="1">
+      <w:start w:val="1"/>
+      <w:numFmt w:val="bullet"/>
+      <w:lvlText w:val="o"/>
+      <w:lvlJc w:val="left"/>
+      <w:pPr>
+        <w:tabs>
+          <w:tab w:val="num" w:pos="0"/>
+        </w:tabs>
+        <w:ind w:left="1800" w:hanging="360"/>
+      </w:pPr>
+      <w:rPr>
+        <w:rFonts w:ascii="Courier New" w:hAnsi="Courier New" w:cs="Courier New" w:hint="default"/>
+      </w:rPr>
+    </w:lvl>
+    <w:lvl w:ilvl="2">
+      <w:start w:val="1"/>
+      <w:numFmt w:val="bullet"/>
+      <w:lvlText w:val=""/>
+      <w:lvlJc w:val="left"/>
+      <w:pPr>
+        <w:tabs>
+          <w:tab w:val="num" w:pos="0"/>
+        </w:tabs>
+        <w:ind w:left="2520" w:hanging="360"/>
+      </w:pPr>
+      <w:rPr>
+        <w:rFonts w:ascii="Wingdings" w:hAnsi="Wingdings" w:cs="Wingdings" w:hint="default"/>
+      </w:rPr>
+    </w:lvl>
+    <w:lvl w:ilvl="3">
+      <w:start w:val="1"/>
+      <w:numFmt w:val="bullet"/>
+      <w:lvlText w:val=""/>
+      <w:lvlJc w:val="left"/>
+      <w:pPr>
+        <w:tabs>
+          <w:tab w:val="num" w:pos="0"/>
+        </w:tabs>
+        <w:ind w:left="3240" w:hanging="360"/>
+      </w:pPr>
+      <w:rPr>
+        <w:rFonts w:ascii="Symbol" w:hAnsi="Symbol" w:cs="Symbol" w:hint="default"/>
+      </w:rPr>
+    </w:lvl>
+    <w:lvl w:ilvl="4">
+      <w:start w:val="1"/>
+      <w:numFmt w:val="bullet"/>
+      <w:lvlText w:val="o"/>
+      <w:lvlJc w:val="left"/>
+      <w:pPr>
+        <w:tabs>
+          <w:tab w:val="num" w:pos="0"/>
+        </w:tabs>
+        <w:ind w:left="3960" w:hanging="360"/>
+      </w:pPr>
+      <w:rPr>
+        <w:rFonts w:ascii="Courier New" w:hAnsi="Courier New" w:cs="Courier New" w:hint="default"/>
+      </w:rPr>
+    </w:lvl>
+    <w:lvl w:ilvl="5">
+      <w:start w:val="1"/>
+      <w:numFmt w:val="bullet"/>
+      <w:lvlText w:val=""/>
+      <w:lvlJc w:val="left"/>
+      <w:pPr>
+        <w:tabs>
+          <w:tab w:val="num" w:pos="0"/>
+        </w:tabs>
+        <w:ind w:left="4680" w:hanging="360"/>
+      </w:pPr>
+      <w:rPr>
+        <w:rFonts w:ascii="Wingdings" w:hAnsi="Wingdings" w:cs="Wingdings" w:hint="default"/>
+      </w:rPr>
+    </w:lvl>
+    <w:lvl w:ilvl="6">
+      <w:start w:val="1"/>
+      <w:numFmt w:val="bullet"/>
+      <w:lvlText w:val=""/>
+      <w:lvlJc w:val="left"/>
+      <w:pPr>
+        <w:tabs>
+          <w:tab w:val="num" w:pos="0"/>
+        </w:tabs>
+        <w:ind w:left="5400" w:hanging="360"/>
+      </w:pPr>
+      <w:rPr>
+        <w:rFonts w:ascii="Symbol" w:hAnsi="Symbol" w:cs="Symbol" w:hint="default"/>
+      </w:rPr>
+    </w:lvl>
+    <w:lvl w:ilvl="7">
+      <w:start w:val="1"/>
+      <w:numFmt w:val="bullet"/>
+      <w:lvlText w:val="o"/>
+      <w:lvlJc w:val="left"/>
+      <w:pPr>
+        <w:tabs>
+          <w:tab w:val="num" w:pos="0"/>
+        </w:tabs>
+        <w:ind w:left="6120" w:hanging="360"/>
+      </w:pPr>
+      <w:rPr>
+        <w:rFonts w:ascii="Courier New" w:hAnsi="Courier New" w:cs="Courier New" w:hint="default"/>
+      </w:rPr>
+    </w:lvl>
+    <w:lvl w:ilvl="8">
+      <w:start w:val="1"/>
+      <w:numFmt w:val="bullet"/>
+      <w:lvlText w:val=""/>
+      <w:lvlJc w:val="left"/>
+      <w:pPr>
+        <w:tabs>
+          <w:tab w:val="num" w:pos="0"/>
+        </w:tabs>
+        <w:ind w:left="6840" w:hanging="360"/>
+      </w:pPr>
+      <w:rPr>
+        <w:rFonts w:ascii="Wingdings" w:hAnsi="Wingdings" w:cs="Wingdings" w:hint="default"/>
+      </w:rPr>
+    </w:lvl>
+  </w:abstractNum>
+  <w:abstractNum w:abstractNumId="3">
     <w:lvl w:ilvl="0">
       <w:start w:val="1"/>
       <w:numFmt w:val="decimal"/>
@@ -2097,6 +1745,125 @@
           <w:tab w:val="num" w:pos="6480"/>
         </w:tabs>
         <w:ind w:left="6480" w:hanging="360"/>
+      </w:pPr>
+    </w:lvl>
+  </w:abstractNum>
+  <w:abstractNum w:abstractNumId="4">
+    <w:lvl w:ilvl="0">
+      <w:start w:val="1"/>
+      <w:numFmt w:val="none"/>
+      <w:suff w:val="nothing"/>
+      <w:lvlText w:val=""/>
+      <w:lvlJc w:val="left"/>
+      <w:pPr>
+        <w:tabs>
+          <w:tab w:val="num" w:pos="0"/>
+        </w:tabs>
+        <w:ind w:left="0" w:hanging="0"/>
+      </w:pPr>
+    </w:lvl>
+    <w:lvl w:ilvl="1">
+      <w:start w:val="1"/>
+      <w:numFmt w:val="none"/>
+      <w:suff w:val="nothing"/>
+      <w:lvlText w:val=""/>
+      <w:lvlJc w:val="left"/>
+      <w:pPr>
+        <w:tabs>
+          <w:tab w:val="num" w:pos="0"/>
+        </w:tabs>
+        <w:ind w:left="0" w:hanging="0"/>
+      </w:pPr>
+    </w:lvl>
+    <w:lvl w:ilvl="2">
+      <w:start w:val="1"/>
+      <w:numFmt w:val="none"/>
+      <w:suff w:val="nothing"/>
+      <w:lvlText w:val=""/>
+      <w:lvlJc w:val="left"/>
+      <w:pPr>
+        <w:tabs>
+          <w:tab w:val="num" w:pos="0"/>
+        </w:tabs>
+        <w:ind w:left="0" w:hanging="0"/>
+      </w:pPr>
+    </w:lvl>
+    <w:lvl w:ilvl="3">
+      <w:start w:val="1"/>
+      <w:numFmt w:val="none"/>
+      <w:suff w:val="nothing"/>
+      <w:lvlText w:val=""/>
+      <w:lvlJc w:val="left"/>
+      <w:pPr>
+        <w:tabs>
+          <w:tab w:val="num" w:pos="0"/>
+        </w:tabs>
+        <w:ind w:left="0" w:hanging="0"/>
+      </w:pPr>
+    </w:lvl>
+    <w:lvl w:ilvl="4">
+      <w:start w:val="1"/>
+      <w:numFmt w:val="none"/>
+      <w:suff w:val="nothing"/>
+      <w:lvlText w:val=""/>
+      <w:lvlJc w:val="left"/>
+      <w:pPr>
+        <w:tabs>
+          <w:tab w:val="num" w:pos="0"/>
+        </w:tabs>
+        <w:ind w:left="0" w:hanging="0"/>
+      </w:pPr>
+    </w:lvl>
+    <w:lvl w:ilvl="5">
+      <w:start w:val="1"/>
+      <w:numFmt w:val="none"/>
+      <w:suff w:val="nothing"/>
+      <w:lvlText w:val=""/>
+      <w:lvlJc w:val="left"/>
+      <w:pPr>
+        <w:tabs>
+          <w:tab w:val="num" w:pos="0"/>
+        </w:tabs>
+        <w:ind w:left="0" w:hanging="0"/>
+      </w:pPr>
+    </w:lvl>
+    <w:lvl w:ilvl="6">
+      <w:start w:val="1"/>
+      <w:numFmt w:val="none"/>
+      <w:suff w:val="nothing"/>
+      <w:lvlText w:val=""/>
+      <w:lvlJc w:val="left"/>
+      <w:pPr>
+        <w:tabs>
+          <w:tab w:val="num" w:pos="0"/>
+        </w:tabs>
+        <w:ind w:left="0" w:hanging="0"/>
+      </w:pPr>
+    </w:lvl>
+    <w:lvl w:ilvl="7">
+      <w:start w:val="1"/>
+      <w:numFmt w:val="none"/>
+      <w:suff w:val="nothing"/>
+      <w:lvlText w:val=""/>
+      <w:lvlJc w:val="left"/>
+      <w:pPr>
+        <w:tabs>
+          <w:tab w:val="num" w:pos="0"/>
+        </w:tabs>
+        <w:ind w:left="0" w:hanging="0"/>
+      </w:pPr>
+    </w:lvl>
+    <w:lvl w:ilvl="8">
+      <w:start w:val="1"/>
+      <w:numFmt w:val="none"/>
+      <w:suff w:val="nothing"/>
+      <w:lvlText w:val=""/>
+      <w:lvlJc w:val="left"/>
+      <w:pPr>
+        <w:tabs>
+          <w:tab w:val="num" w:pos="0"/>
+        </w:tabs>
+        <w:ind w:left="0" w:hanging="0"/>
       </w:pPr>
     </w:lvl>
   </w:abstractNum>
@@ -2107,35 +1874,14 @@
     <w:abstractNumId w:val="2"/>
   </w:num>
   <w:num w:numId="3">
-    <w:abstractNumId w:val="0"/>
+    <w:abstractNumId w:val="3"/>
   </w:num>
   <w:num w:numId="4">
+    <w:abstractNumId w:val="4"/>
+  </w:num>
+  <w:num w:numId="5">
     <w:abstractNumId w:val="3"/>
     <w:lvlOverride w:ilvl="0">
-      <w:startOverride w:val="1"/>
-    </w:lvlOverride>
-    <w:lvlOverride w:ilvl="1">
-      <w:startOverride w:val="1"/>
-    </w:lvlOverride>
-    <w:lvlOverride w:ilvl="2">
-      <w:startOverride w:val="1"/>
-    </w:lvlOverride>
-    <w:lvlOverride w:ilvl="3">
-      <w:startOverride w:val="1"/>
-    </w:lvlOverride>
-    <w:lvlOverride w:ilvl="4">
-      <w:startOverride w:val="1"/>
-    </w:lvlOverride>
-    <w:lvlOverride w:ilvl="5">
-      <w:startOverride w:val="1"/>
-    </w:lvlOverride>
-    <w:lvlOverride w:ilvl="6">
-      <w:startOverride w:val="1"/>
-    </w:lvlOverride>
-    <w:lvlOverride w:ilvl="7">
-      <w:startOverride w:val="1"/>
-    </w:lvlOverride>
-    <w:lvlOverride w:ilvl="8">
       <w:startOverride w:val="1"/>
     </w:lvlOverride>
   </w:num>
@@ -2143,7 +1889,7 @@
 </file>
 
 <file path=word/styles.xml><?xml version="1.0" encoding="utf-8"?>
-<w:styles xmlns:wp14="http://schemas.microsoft.com/office/word/2010/wordprocessingDrawing" xmlns:mc="http://schemas.openxmlformats.org/markup-compatibility/2006" xmlns:r="http://schemas.openxmlformats.org/officeDocument/2006/relationships" xmlns:w="http://schemas.openxmlformats.org/wordprocessingml/2006/main" xmlns:w14="http://schemas.microsoft.com/office/word/2010/wordml" xmlns:w15="http://schemas.microsoft.com/office/word/2012/wordml" xmlns:w16cex="http://schemas.microsoft.com/office/word/2018/wordml/cex" xmlns:w16cid="http://schemas.microsoft.com/office/word/2016/wordml/cid" xmlns:w16="http://schemas.microsoft.com/office/word/2018/wordml" xmlns:w16sdtdh="http://schemas.microsoft.com/office/word/2020/wordml/sdtdatahash" xmlns:w16se="http://schemas.microsoft.com/office/word/2015/wordml/symex" mc:Ignorable="w14 w15 w16se w16cid w16 w16cex w16sdtdh wp14">
+<w:styles xmlns:w="http://schemas.openxmlformats.org/wordprocessingml/2006/main" xmlns:w14="http://schemas.microsoft.com/office/word/2010/wordml" xmlns:mc="http://schemas.openxmlformats.org/markup-compatibility/2006" mc:Ignorable="w14">
   <w:docDefaults>
     <w:rPrDefault>
       <w:rPr>
@@ -2155,7 +1901,7 @@
     </w:rPrDefault>
     <w:pPrDefault>
       <w:pPr>
-        <w:spacing w:after="200" w:line="276" w:lineRule="auto"/>
+        <w:suppressAutoHyphens w:val="true"/>
       </w:pPr>
     </w:pPrDefault>
   </w:docDefaults>
@@ -2540,15 +2286,29 @@
   <w:style w:type="paragraph" w:styleId="Normal" w:default="1">
     <w:name w:val="Normal"/>
     <w:qFormat/>
+    <w:pPr>
+      <w:widowControl/>
+      <w:bidi w:val="0"/>
+      <w:spacing w:lineRule="auto" w:line="276" w:before="0" w:after="200"/>
+      <w:jc w:val="left"/>
+    </w:pPr>
+    <w:rPr>
+      <w:rFonts w:ascii="Calibri" w:hAnsi="Calibri" w:eastAsia="Calibri" w:cs="Calibri"/>
+      <w:color w:val="auto"/>
+      <w:kern w:val="0"/>
+      <w:sz w:val="22"/>
+      <w:szCs w:val="22"/>
+      <w:lang w:val="en-US" w:eastAsia="en-US" w:bidi="ar-SA"/>
+    </w:rPr>
   </w:style>
   <w:style w:type="paragraph" w:styleId="Heading1">
-    <w:name w:val="heading 1"/>
+    <w:name w:val="Heading 1"/>
     <w:basedOn w:val="Normal"/>
     <w:next w:val="Normal"/>
     <w:uiPriority w:val="9"/>
     <w:qFormat/>
     <w:pPr>
-      <w:keepNext/>
+      <w:keepNext w:val="true"/>
       <w:keepLines/>
       <w:spacing w:before="480" w:after="120"/>
       <w:outlineLvl w:val="0"/>
@@ -2560,7 +2320,7 @@
     </w:rPr>
   </w:style>
   <w:style w:type="paragraph" w:styleId="Heading2">
-    <w:name w:val="heading 2"/>
+    <w:name w:val="Heading 2"/>
     <w:basedOn w:val="Normal"/>
     <w:next w:val="Normal"/>
     <w:uiPriority w:val="9"/>
@@ -2568,7 +2328,7 @@
     <w:unhideWhenUsed/>
     <w:qFormat/>
     <w:pPr>
-      <w:keepNext/>
+      <w:keepNext w:val="true"/>
       <w:keepLines/>
       <w:spacing w:before="360" w:after="80"/>
       <w:outlineLvl w:val="1"/>
@@ -2580,7 +2340,7 @@
     </w:rPr>
   </w:style>
   <w:style w:type="paragraph" w:styleId="Heading3">
-    <w:name w:val="heading 3"/>
+    <w:name w:val="Heading 3"/>
     <w:basedOn w:val="Normal"/>
     <w:next w:val="Normal"/>
     <w:uiPriority w:val="9"/>
@@ -2588,7 +2348,7 @@
     <w:unhideWhenUsed/>
     <w:qFormat/>
     <w:pPr>
-      <w:keepNext/>
+      <w:keepNext w:val="true"/>
       <w:keepLines/>
       <w:spacing w:before="280" w:after="80"/>
       <w:outlineLvl w:val="2"/>
@@ -2600,7 +2360,7 @@
     </w:rPr>
   </w:style>
   <w:style w:type="paragraph" w:styleId="Heading4">
-    <w:name w:val="heading 4"/>
+    <w:name w:val="Heading 4"/>
     <w:basedOn w:val="Normal"/>
     <w:next w:val="Normal"/>
     <w:uiPriority w:val="9"/>
@@ -2608,7 +2368,7 @@
     <w:unhideWhenUsed/>
     <w:qFormat/>
     <w:pPr>
-      <w:keepNext/>
+      <w:keepNext w:val="true"/>
       <w:keepLines/>
       <w:spacing w:before="240" w:after="40"/>
       <w:outlineLvl w:val="3"/>
@@ -2620,7 +2380,7 @@
     </w:rPr>
   </w:style>
   <w:style w:type="paragraph" w:styleId="Heading5">
-    <w:name w:val="heading 5"/>
+    <w:name w:val="Heading 5"/>
     <w:basedOn w:val="Normal"/>
     <w:next w:val="Normal"/>
     <w:uiPriority w:val="9"/>
@@ -2628,7 +2388,7 @@
     <w:unhideWhenUsed/>
     <w:qFormat/>
     <w:pPr>
-      <w:keepNext/>
+      <w:keepNext w:val="true"/>
       <w:keepLines/>
       <w:spacing w:before="220" w:after="40"/>
       <w:outlineLvl w:val="4"/>
@@ -2638,7 +2398,7 @@
     </w:rPr>
   </w:style>
   <w:style w:type="paragraph" w:styleId="Heading6">
-    <w:name w:val="heading 6"/>
+    <w:name w:val="Heading 6"/>
     <w:basedOn w:val="Normal"/>
     <w:next w:val="Normal"/>
     <w:uiPriority w:val="9"/>
@@ -2646,7 +2406,7 @@
     <w:unhideWhenUsed/>
     <w:qFormat/>
     <w:pPr>
-      <w:keepNext/>
+      <w:keepNext w:val="true"/>
       <w:keepLines/>
       <w:spacing w:before="200" w:after="40"/>
       <w:outlineLvl w:val="5"/>
@@ -2661,27 +2421,91 @@
     <w:name w:val="Default Paragraph Font"/>
     <w:uiPriority w:val="1"/>
     <w:unhideWhenUsed/>
+    <w:qFormat/>
+    <w:rPr/>
   </w:style>
-  <w:style w:type="table" w:styleId="TableNormal" w:default="1">
-    <w:name w:val="Normal Table"/>
+  <w:style w:type="character" w:styleId="InternetLink">
+    <w:name w:val="Hyperlink"/>
+    <w:basedOn w:val="DefaultParagraphFont"/>
+    <w:uiPriority w:val="99"/>
+    <w:unhideWhenUsed/>
+    <w:rsid w:val="00460c40"/>
+    <w:rPr>
+      <w:color w:val="0000FF" w:themeColor="hyperlink"/>
+      <w:u w:val="single"/>
+    </w:rPr>
+  </w:style>
+  <w:style w:type="character" w:styleId="UnresolvedMention">
+    <w:name w:val="Unresolved Mention"/>
+    <w:basedOn w:val="DefaultParagraphFont"/>
     <w:uiPriority w:val="99"/>
     <w:semiHidden/>
     <w:unhideWhenUsed/>
-    <w:tblPr>
-      <w:tblInd w:w="0" w:type="dxa"/>
-      <w:tblCellMar>
-        <w:top w:w="0" w:type="dxa"/>
-        <w:left w:w="108" w:type="dxa"/>
-        <w:bottom w:w="0" w:type="dxa"/>
-        <w:right w:w="108" w:type="dxa"/>
-      </w:tblCellMar>
-    </w:tblPr>
+    <w:qFormat/>
+    <w:rsid w:val="00460c40"/>
+    <w:rPr>
+      <w:color w:val="605E5C"/>
+      <w:shd w:fill="E1DFDD" w:val="clear"/>
+    </w:rPr>
   </w:style>
-  <w:style w:type="numbering" w:styleId="NoList" w:default="1">
-    <w:name w:val="No List"/>
-    <w:uiPriority w:val="99"/>
-    <w:semiHidden/>
-    <w:unhideWhenUsed/>
+  <w:style w:type="paragraph" w:styleId="Heading">
+    <w:name w:val="Heading"/>
+    <w:basedOn w:val="Normal"/>
+    <w:next w:val="TextBody"/>
+    <w:qFormat/>
+    <w:pPr>
+      <w:keepNext w:val="true"/>
+      <w:spacing w:before="240" w:after="120"/>
+    </w:pPr>
+    <w:rPr>
+      <w:rFonts w:ascii="Liberation Sans" w:hAnsi="Liberation Sans" w:eastAsia="Microsoft YaHei" w:cs="Lucida Sans"/>
+      <w:sz w:val="28"/>
+      <w:szCs w:val="28"/>
+    </w:rPr>
+  </w:style>
+  <w:style w:type="paragraph" w:styleId="TextBody">
+    <w:name w:val="Body Text"/>
+    <w:basedOn w:val="Normal"/>
+    <w:pPr>
+      <w:spacing w:lineRule="auto" w:line="276" w:before="0" w:after="140"/>
+    </w:pPr>
+    <w:rPr/>
+  </w:style>
+  <w:style w:type="paragraph" w:styleId="List">
+    <w:name w:val="List"/>
+    <w:basedOn w:val="TextBody"/>
+    <w:pPr/>
+    <w:rPr>
+      <w:rFonts w:cs="Lucida Sans"/>
+    </w:rPr>
+  </w:style>
+  <w:style w:type="paragraph" w:styleId="Caption">
+    <w:name w:val="Caption"/>
+    <w:basedOn w:val="Normal"/>
+    <w:qFormat/>
+    <w:pPr>
+      <w:suppressLineNumbers/>
+      <w:spacing w:before="120" w:after="120"/>
+    </w:pPr>
+    <w:rPr>
+      <w:rFonts w:cs="Lucida Sans"/>
+      <w:i/>
+      <w:iCs/>
+      <w:sz w:val="24"/>
+      <w:szCs w:val="24"/>
+    </w:rPr>
+  </w:style>
+  <w:style w:type="paragraph" w:styleId="Index">
+    <w:name w:val="Index"/>
+    <w:basedOn w:val="Normal"/>
+    <w:qFormat/>
+    <w:pPr>
+      <w:suppressLineNumbers/>
+    </w:pPr>
+    <w:rPr>
+      <w:rFonts w:cs="Lucida Sans"/>
+      <w:lang w:val="zxx" w:eastAsia="zxx" w:bidi="zxx"/>
+    </w:rPr>
   </w:style>
   <w:style w:type="paragraph" w:styleId="Title">
     <w:name w:val="Title"/>
@@ -2690,7 +2514,7 @@
     <w:uiPriority w:val="10"/>
     <w:qFormat/>
     <w:pPr>
-      <w:keepNext/>
+      <w:keepNext w:val="true"/>
       <w:keepLines/>
       <w:spacing w:before="480" w:after="120"/>
     </w:pPr>
@@ -2707,7 +2531,7 @@
     <w:uiPriority w:val="11"/>
     <w:qFormat/>
     <w:pPr>
-      <w:keepNext/>
+      <w:keepNext w:val="true"/>
       <w:keepLines/>
       <w:spacing w:before="360" w:after="80"/>
     </w:pPr>
@@ -2724,37 +2548,36 @@
     <w:basedOn w:val="Normal"/>
     <w:uiPriority w:val="34"/>
     <w:qFormat/>
-    <w:rsid w:val="0050642F"/>
+    <w:rsid w:val="0050642f"/>
     <w:pPr>
-      <w:ind w:left="720"/>
+      <w:spacing w:before="0" w:after="200"/>
+      <w:ind w:left="720" w:hanging="0"/>
       <w:contextualSpacing/>
     </w:pPr>
     <w:rPr>
-      <w:rFonts w:asciiTheme="minorHAnsi" w:hAnsiTheme="minorHAnsi" w:eastAsiaTheme="minorEastAsia" w:cstheme="minorBidi"/>
+      <w:rFonts w:ascii="Cambria" w:hAnsi="Cambria" w:eastAsia="" w:cs="" w:asciiTheme="minorHAnsi" w:cstheme="minorBidi" w:eastAsiaTheme="minorEastAsia" w:hAnsiTheme="minorHAnsi"/>
     </w:rPr>
   </w:style>
-  <w:style w:type="character" w:styleId="Hyperlink">
-    <w:name w:val="Hyperlink"/>
-    <w:basedOn w:val="DefaultParagraphFont"/>
-    <w:uiPriority w:val="99"/>
-    <w:unhideWhenUsed/>
-    <w:rsid w:val="00460C40"/>
-    <w:rPr>
-      <w:color w:val="0000FF" w:themeColor="hyperlink"/>
-      <w:u w:val="single"/>
-    </w:rPr>
-  </w:style>
-  <w:style w:type="character" w:styleId="UnresolvedMention">
-    <w:name w:val="Unresolved Mention"/>
-    <w:basedOn w:val="DefaultParagraphFont"/>
+  <w:style w:type="numbering" w:styleId="NoList" w:default="1">
+    <w:name w:val="No List"/>
     <w:uiPriority w:val="99"/>
     <w:semiHidden/>
     <w:unhideWhenUsed/>
-    <w:rsid w:val="00460C40"/>
-    <w:rPr>
-      <w:color w:val="605E5C"/>
-      <w:shd w:val="clear" w:color="auto" w:fill="E1DFDD"/>
-    </w:rPr>
+    <w:qFormat/>
+  </w:style>
+  <w:style w:type="table" w:default="1" w:styleId="TableNormal">
+    <w:name w:val="Normal Table"/>
+    <w:uiPriority w:val="99"/>
+    <w:semiHidden/>
+    <w:unhideWhenUsed/>
+    <w:tblPr>
+      <w:tblCellMar>
+        <w:top w:w="0" w:type="dxa"/>
+        <w:left w:w="108" w:type="dxa"/>
+        <w:bottom w:w="0" w:type="dxa"/>
+        <w:right w:w="108" w:type="dxa"/>
+      </w:tblCellMar>
+    </w:tblPr>
   </w:style>
 </w:styles>
 </file>

</xml_diff>